<commit_message>
Added File Design Pattern
</commit_message>
<xml_diff>
--- a/MVCBasic.docx
+++ b/MVCBasic.docx
@@ -3,26 +3,29 @@
 <w:document xmlns:ve="http://schemas.openxmlformats.org/markup-compatibility/2006" xmlns:o="urn:schemas-microsoft-com:office:office" xmlns:r="http://schemas.openxmlformats.org/officeDocument/2006/relationships" xmlns:m="http://schemas.openxmlformats.org/officeDocument/2006/math" xmlns:v="urn:schemas-microsoft-com:vml" xmlns:wp="http://schemas.openxmlformats.org/drawingml/2006/wordprocessingDrawing" xmlns:w10="urn:schemas-microsoft-com:office:word" xmlns:w="http://schemas.openxmlformats.org/wordprocessingml/2006/main" xmlns:wne="http://schemas.microsoft.com/office/word/2006/wordml">
   <w:body>
     <w:p>
+      <w:proofErr w:type="spellStart"/>
       <w:r>
         <w:t>RouteConfig</w:t>
       </w:r>
       <w:r>
         <w:t>.cs</w:t>
       </w:r>
-    </w:p>
-    <w:p>
-      <w:pPr>
-        <w:autoSpaceDE w:val="0"/>
-        <w:autoSpaceDN w:val="0"/>
-        <w:adjustRightInd w:val="0"/>
-        <w:spacing w:after="0" w:line="240" w:lineRule="auto"/>
-        <w:rPr>
-          <w:rFonts w:ascii="Consolas" w:hAnsi="Consolas" w:cs="Consolas"/>
-          <w:color w:val="000000"/>
-          <w:sz w:val="19"/>
-          <w:szCs w:val="19"/>
-        </w:rPr>
-      </w:pPr>
+      <w:proofErr w:type="spellEnd"/>
+    </w:p>
+    <w:p>
+      <w:pPr>
+        <w:autoSpaceDE w:val="0"/>
+        <w:autoSpaceDN w:val="0"/>
+        <w:adjustRightInd w:val="0"/>
+        <w:spacing w:after="0" w:line="240" w:lineRule="auto"/>
+        <w:rPr>
+          <w:rFonts w:ascii="Consolas" w:hAnsi="Consolas" w:cs="Consolas"/>
+          <w:color w:val="000000"/>
+          <w:sz w:val="19"/>
+          <w:szCs w:val="19"/>
+        </w:rPr>
+      </w:pPr>
+      <w:proofErr w:type="gramStart"/>
       <w:r>
         <w:rPr>
           <w:rFonts w:ascii="Consolas" w:hAnsi="Consolas" w:cs="Consolas"/>
@@ -32,6 +35,7 @@
         </w:rPr>
         <w:t>public</w:t>
       </w:r>
+      <w:proofErr w:type="gramEnd"/>
       <w:r>
         <w:rPr>
           <w:rFonts w:ascii="Consolas" w:hAnsi="Consolas" w:cs="Consolas"/>
@@ -75,7 +79,47 @@
           <w:sz w:val="19"/>
           <w:szCs w:val="19"/>
         </w:rPr>
-        <w:t xml:space="preserve"> RegisterRoutes(RouteCollection routes)</w:t>
+        <w:t xml:space="preserve"> </w:t>
+      </w:r>
+      <w:proofErr w:type="spellStart"/>
+      <w:r>
+        <w:rPr>
+          <w:rFonts w:ascii="Consolas" w:hAnsi="Consolas" w:cs="Consolas"/>
+          <w:color w:val="000000"/>
+          <w:sz w:val="19"/>
+          <w:szCs w:val="19"/>
+        </w:rPr>
+        <w:t>RegisterRoutes</w:t>
+      </w:r>
+      <w:proofErr w:type="spellEnd"/>
+      <w:r>
+        <w:rPr>
+          <w:rFonts w:ascii="Consolas" w:hAnsi="Consolas" w:cs="Consolas"/>
+          <w:color w:val="000000"/>
+          <w:sz w:val="19"/>
+          <w:szCs w:val="19"/>
+        </w:rPr>
+        <w:t>(</w:t>
+      </w:r>
+      <w:proofErr w:type="spellStart"/>
+      <w:r>
+        <w:rPr>
+          <w:rFonts w:ascii="Consolas" w:hAnsi="Consolas" w:cs="Consolas"/>
+          <w:color w:val="000000"/>
+          <w:sz w:val="19"/>
+          <w:szCs w:val="19"/>
+        </w:rPr>
+        <w:t>RouteCollection</w:t>
+      </w:r>
+      <w:proofErr w:type="spellEnd"/>
+      <w:r>
+        <w:rPr>
+          <w:rFonts w:ascii="Consolas" w:hAnsi="Consolas" w:cs="Consolas"/>
+          <w:color w:val="000000"/>
+          <w:sz w:val="19"/>
+          <w:szCs w:val="19"/>
+        </w:rPr>
+        <w:t xml:space="preserve"> routes)</w:t>
       </w:r>
     </w:p>
     <w:p>
@@ -127,7 +171,27 @@
           <w:szCs w:val="19"/>
         </w:rPr>
         <w:tab/>
-        <w:t xml:space="preserve">Route myRoute = </w:t>
+        <w:t xml:space="preserve">Route </w:t>
+      </w:r>
+      <w:proofErr w:type="spellStart"/>
+      <w:r>
+        <w:rPr>
+          <w:rFonts w:ascii="Consolas" w:hAnsi="Consolas" w:cs="Consolas"/>
+          <w:color w:val="000000"/>
+          <w:sz w:val="19"/>
+          <w:szCs w:val="19"/>
+        </w:rPr>
+        <w:t>myRoute</w:t>
+      </w:r>
+      <w:proofErr w:type="spellEnd"/>
+      <w:r>
+        <w:rPr>
+          <w:rFonts w:ascii="Consolas" w:hAnsi="Consolas" w:cs="Consolas"/>
+          <w:color w:val="000000"/>
+          <w:sz w:val="19"/>
+          <w:szCs w:val="19"/>
+        </w:rPr>
+        <w:t xml:space="preserve"> = </w:t>
       </w:r>
       <w:r>
         <w:rPr>
@@ -145,8 +209,19 @@
           <w:sz w:val="19"/>
           <w:szCs w:val="19"/>
         </w:rPr>
-        <w:t xml:space="preserve"> Route(</w:t>
-      </w:r>
+        <w:t xml:space="preserve"> </w:t>
+      </w:r>
+      <w:proofErr w:type="gramStart"/>
+      <w:r>
+        <w:rPr>
+          <w:rFonts w:ascii="Consolas" w:hAnsi="Consolas" w:cs="Consolas"/>
+          <w:color w:val="000000"/>
+          <w:sz w:val="19"/>
+          <w:szCs w:val="19"/>
+        </w:rPr>
+        <w:t>Route(</w:t>
+      </w:r>
+      <w:proofErr w:type="gramEnd"/>
     </w:p>
     <w:p>
       <w:pPr>
@@ -177,7 +252,27 @@
           <w:sz w:val="19"/>
           <w:szCs w:val="19"/>
         </w:rPr>
-        <w:t>"{controller}/{action}/{id}"</w:t>
+        <w:t>"{</w:t>
+      </w:r>
+      <w:proofErr w:type="gramStart"/>
+      <w:r>
+        <w:rPr>
+          <w:rFonts w:ascii="Consolas" w:hAnsi="Consolas" w:cs="Consolas"/>
+          <w:color w:val="A31515"/>
+          <w:sz w:val="19"/>
+          <w:szCs w:val="19"/>
+        </w:rPr>
+        <w:t>controller</w:t>
+      </w:r>
+      <w:proofErr w:type="gramEnd"/>
+      <w:r>
+        <w:rPr>
+          <w:rFonts w:ascii="Consolas" w:hAnsi="Consolas" w:cs="Consolas"/>
+          <w:color w:val="A31515"/>
+          <w:sz w:val="19"/>
+          <w:szCs w:val="19"/>
+        </w:rPr>
+        <w:t>}/{action}/{id}"</w:t>
       </w:r>
       <w:r>
         <w:rPr>
@@ -212,6 +307,7 @@
         </w:rPr>
         <w:t xml:space="preserve">  </w:t>
       </w:r>
+      <w:proofErr w:type="gramStart"/>
       <w:r>
         <w:rPr>
           <w:rFonts w:ascii="Consolas" w:hAnsi="Consolas" w:cs="Consolas"/>
@@ -221,14 +317,35 @@
         </w:rPr>
         <w:t>new</w:t>
       </w:r>
-      <w:r>
-        <w:rPr>
-          <w:rFonts w:ascii="Consolas" w:hAnsi="Consolas" w:cs="Consolas"/>
-          <w:color w:val="000000"/>
-          <w:sz w:val="19"/>
-          <w:szCs w:val="19"/>
-        </w:rPr>
-        <w:t xml:space="preserve"> RouteValueDictionary { { </w:t>
+      <w:proofErr w:type="gramEnd"/>
+      <w:r>
+        <w:rPr>
+          <w:rFonts w:ascii="Consolas" w:hAnsi="Consolas" w:cs="Consolas"/>
+          <w:color w:val="000000"/>
+          <w:sz w:val="19"/>
+          <w:szCs w:val="19"/>
+        </w:rPr>
+        <w:t xml:space="preserve"> </w:t>
+      </w:r>
+      <w:proofErr w:type="spellStart"/>
+      <w:r>
+        <w:rPr>
+          <w:rFonts w:ascii="Consolas" w:hAnsi="Consolas" w:cs="Consolas"/>
+          <w:color w:val="000000"/>
+          <w:sz w:val="19"/>
+          <w:szCs w:val="19"/>
+        </w:rPr>
+        <w:t>RouteValueDictionary</w:t>
+      </w:r>
+      <w:proofErr w:type="spellEnd"/>
+      <w:r>
+        <w:rPr>
+          <w:rFonts w:ascii="Consolas" w:hAnsi="Consolas" w:cs="Consolas"/>
+          <w:color w:val="000000"/>
+          <w:sz w:val="19"/>
+          <w:szCs w:val="19"/>
+        </w:rPr>
+        <w:t xml:space="preserve"> { { </w:t>
       </w:r>
       <w:r>
         <w:rPr>
@@ -315,17 +432,9 @@
           <w:sz w:val="19"/>
           <w:szCs w:val="19"/>
         </w:rPr>
-        <w:t>"Index"</w:t>
-      </w:r>
-      <w:r>
-        <w:rPr>
-          <w:rFonts w:ascii="Consolas" w:hAnsi="Consolas" w:cs="Consolas"/>
-          <w:color w:val="000000"/>
-          <w:sz w:val="19"/>
-          <w:szCs w:val="19"/>
-        </w:rPr>
-        <w:t xml:space="preserve"> }, { </w:t>
-      </w:r>
+        <w:t>"Index</w:t>
+      </w:r>
+      <w:proofErr w:type="gramStart"/>
       <w:r>
         <w:rPr>
           <w:rFonts w:ascii="Consolas" w:hAnsi="Consolas" w:cs="Consolas"/>
@@ -333,6 +442,34 @@
           <w:sz w:val="19"/>
           <w:szCs w:val="19"/>
         </w:rPr>
+        <w:t>"</w:t>
+      </w:r>
+      <w:r>
+        <w:rPr>
+          <w:rFonts w:ascii="Consolas" w:hAnsi="Consolas" w:cs="Consolas"/>
+          <w:color w:val="000000"/>
+          <w:sz w:val="19"/>
+          <w:szCs w:val="19"/>
+        </w:rPr>
+        <w:t xml:space="preserve"> }</w:t>
+      </w:r>
+      <w:proofErr w:type="gramEnd"/>
+      <w:r>
+        <w:rPr>
+          <w:rFonts w:ascii="Consolas" w:hAnsi="Consolas" w:cs="Consolas"/>
+          <w:color w:val="000000"/>
+          <w:sz w:val="19"/>
+          <w:szCs w:val="19"/>
+        </w:rPr>
+        <w:t xml:space="preserve">, { </w:t>
+      </w:r>
+      <w:r>
+        <w:rPr>
+          <w:rFonts w:ascii="Consolas" w:hAnsi="Consolas" w:cs="Consolas"/>
+          <w:color w:val="A31515"/>
+          <w:sz w:val="19"/>
+          <w:szCs w:val="19"/>
+        </w:rPr>
         <w:t>"id"</w:t>
       </w:r>
       <w:r>
@@ -385,6 +522,7 @@
         </w:rPr>
         <w:t xml:space="preserve">                </w:t>
       </w:r>
+      <w:proofErr w:type="gramStart"/>
       <w:r>
         <w:rPr>
           <w:rFonts w:ascii="Consolas" w:hAnsi="Consolas" w:cs="Consolas"/>
@@ -394,33 +532,96 @@
         </w:rPr>
         <w:t>new</w:t>
       </w:r>
-      <w:r>
-        <w:rPr>
-          <w:rFonts w:ascii="Consolas" w:hAnsi="Consolas" w:cs="Consolas"/>
-          <w:color w:val="000000"/>
-          <w:sz w:val="19"/>
-          <w:szCs w:val="19"/>
-        </w:rPr>
-        <w:t xml:space="preserve"> MvcRouteHandler());</w:t>
-      </w:r>
-    </w:p>
-    <w:p>
-      <w:pPr>
-        <w:rPr>
-          <w:rFonts w:ascii="Consolas" w:hAnsi="Consolas" w:cs="Consolas"/>
-          <w:color w:val="000000"/>
-          <w:sz w:val="19"/>
-          <w:szCs w:val="19"/>
-        </w:rPr>
-      </w:pPr>
-      <w:r>
-        <w:rPr>
-          <w:rFonts w:ascii="Consolas" w:hAnsi="Consolas" w:cs="Consolas"/>
-          <w:color w:val="000000"/>
-          <w:sz w:val="19"/>
-          <w:szCs w:val="19"/>
-        </w:rPr>
-        <w:t xml:space="preserve">            routes.Add(myRoute);</w:t>
+      <w:proofErr w:type="gramEnd"/>
+      <w:r>
+        <w:rPr>
+          <w:rFonts w:ascii="Consolas" w:hAnsi="Consolas" w:cs="Consolas"/>
+          <w:color w:val="000000"/>
+          <w:sz w:val="19"/>
+          <w:szCs w:val="19"/>
+        </w:rPr>
+        <w:t xml:space="preserve"> </w:t>
+      </w:r>
+      <w:proofErr w:type="spellStart"/>
+      <w:r>
+        <w:rPr>
+          <w:rFonts w:ascii="Consolas" w:hAnsi="Consolas" w:cs="Consolas"/>
+          <w:color w:val="000000"/>
+          <w:sz w:val="19"/>
+          <w:szCs w:val="19"/>
+        </w:rPr>
+        <w:t>MvcRouteHandler</w:t>
+      </w:r>
+      <w:proofErr w:type="spellEnd"/>
+      <w:r>
+        <w:rPr>
+          <w:rFonts w:ascii="Consolas" w:hAnsi="Consolas" w:cs="Consolas"/>
+          <w:color w:val="000000"/>
+          <w:sz w:val="19"/>
+          <w:szCs w:val="19"/>
+        </w:rPr>
+        <w:t>());</w:t>
+      </w:r>
+    </w:p>
+    <w:p>
+      <w:pPr>
+        <w:rPr>
+          <w:rFonts w:ascii="Consolas" w:hAnsi="Consolas" w:cs="Consolas"/>
+          <w:color w:val="000000"/>
+          <w:sz w:val="19"/>
+          <w:szCs w:val="19"/>
+        </w:rPr>
+      </w:pPr>
+      <w:r>
+        <w:rPr>
+          <w:rFonts w:ascii="Consolas" w:hAnsi="Consolas" w:cs="Consolas"/>
+          <w:color w:val="000000"/>
+          <w:sz w:val="19"/>
+          <w:szCs w:val="19"/>
+        </w:rPr>
+        <w:t xml:space="preserve">            </w:t>
+      </w:r>
+      <w:proofErr w:type="spellStart"/>
+      <w:proofErr w:type="gramStart"/>
+      <w:r>
+        <w:rPr>
+          <w:rFonts w:ascii="Consolas" w:hAnsi="Consolas" w:cs="Consolas"/>
+          <w:color w:val="000000"/>
+          <w:sz w:val="19"/>
+          <w:szCs w:val="19"/>
+        </w:rPr>
+        <w:t>routes.Add</w:t>
+      </w:r>
+      <w:proofErr w:type="spellEnd"/>
+      <w:r>
+        <w:rPr>
+          <w:rFonts w:ascii="Consolas" w:hAnsi="Consolas" w:cs="Consolas"/>
+          <w:color w:val="000000"/>
+          <w:sz w:val="19"/>
+          <w:szCs w:val="19"/>
+        </w:rPr>
+        <w:t>(</w:t>
+      </w:r>
+      <w:proofErr w:type="spellStart"/>
+      <w:proofErr w:type="gramEnd"/>
+      <w:r>
+        <w:rPr>
+          <w:rFonts w:ascii="Consolas" w:hAnsi="Consolas" w:cs="Consolas"/>
+          <w:color w:val="000000"/>
+          <w:sz w:val="19"/>
+          <w:szCs w:val="19"/>
+        </w:rPr>
+        <w:t>myRoute</w:t>
+      </w:r>
+      <w:proofErr w:type="spellEnd"/>
+      <w:r>
+        <w:rPr>
+          <w:rFonts w:ascii="Consolas" w:hAnsi="Consolas" w:cs="Consolas"/>
+          <w:color w:val="000000"/>
+          <w:sz w:val="19"/>
+          <w:szCs w:val="19"/>
+        </w:rPr>
+        <w:t>);</w:t>
       </w:r>
     </w:p>
     <w:p>
@@ -455,6 +656,7 @@
           <w:szCs w:val="19"/>
         </w:rPr>
       </w:pPr>
+      <w:proofErr w:type="spellStart"/>
       <w:r>
         <w:rPr>
           <w:rFonts w:ascii="Consolas" w:hAnsi="Consolas" w:cs="Consolas"/>
@@ -464,16 +666,18 @@
         </w:rPr>
         <w:t>HttpModule</w:t>
       </w:r>
-    </w:p>
-    <w:p>
-      <w:pPr>
-        <w:rPr>
-          <w:rFonts w:ascii="Consolas" w:hAnsi="Consolas" w:cs="Consolas"/>
-          <w:color w:val="000000"/>
-          <w:sz w:val="19"/>
-          <w:szCs w:val="19"/>
-        </w:rPr>
-      </w:pPr>
+      <w:proofErr w:type="spellEnd"/>
+    </w:p>
+    <w:p>
+      <w:pPr>
+        <w:rPr>
+          <w:rFonts w:ascii="Consolas" w:hAnsi="Consolas" w:cs="Consolas"/>
+          <w:color w:val="000000"/>
+          <w:sz w:val="19"/>
+          <w:szCs w:val="19"/>
+        </w:rPr>
+      </w:pPr>
+      <w:proofErr w:type="spellStart"/>
       <w:r>
         <w:rPr>
           <w:rFonts w:ascii="Consolas" w:hAnsi="Consolas" w:cs="Consolas"/>
@@ -492,6 +696,7 @@
         </w:rPr>
         <w:t>.asax</w:t>
       </w:r>
+      <w:proofErr w:type="spellEnd"/>
     </w:p>
     <w:p>
       <w:pPr>
@@ -511,6 +716,7 @@
         </w:rPr>
         <w:t>[</w:t>
       </w:r>
+      <w:proofErr w:type="gramStart"/>
       <w:r>
         <w:rPr>
           <w:rFonts w:ascii="Consolas" w:hAnsi="Consolas" w:cs="Consolas"/>
@@ -520,6 +726,7 @@
         </w:rPr>
         <w:t>assembly</w:t>
       </w:r>
+      <w:proofErr w:type="gramEnd"/>
       <w:r>
         <w:rPr>
           <w:rFonts w:ascii="Consolas" w:hAnsi="Consolas" w:cs="Consolas"/>
@@ -529,6 +736,7 @@
         </w:rPr>
         <w:t xml:space="preserve">: </w:t>
       </w:r>
+      <w:proofErr w:type="spellStart"/>
       <w:r>
         <w:rPr>
           <w:rFonts w:ascii="Consolas" w:hAnsi="Consolas" w:cs="Consolas"/>
@@ -538,6 +746,7 @@
         </w:rPr>
         <w:t>PreApplicationStartMethod</w:t>
       </w:r>
+      <w:proofErr w:type="spellEnd"/>
       <w:r>
         <w:rPr>
           <w:rFonts w:ascii="Consolas" w:hAnsi="Consolas" w:cs="Consolas"/>
@@ -547,6 +756,7 @@
         </w:rPr>
         <w:t>(</w:t>
       </w:r>
+      <w:proofErr w:type="spellStart"/>
       <w:r>
         <w:rPr>
           <w:rFonts w:ascii="Consolas" w:hAnsi="Consolas" w:cs="Consolas"/>
@@ -556,6 +766,7 @@
         </w:rPr>
         <w:t>typeof</w:t>
       </w:r>
+      <w:proofErr w:type="spellEnd"/>
       <w:r>
         <w:rPr>
           <w:rFonts w:ascii="Consolas" w:hAnsi="Consolas" w:cs="Consolas"/>
@@ -565,6 +776,7 @@
         </w:rPr>
         <w:t>(</w:t>
       </w:r>
+      <w:proofErr w:type="spellStart"/>
       <w:r>
         <w:rPr>
           <w:rFonts w:ascii="Consolas" w:hAnsi="Consolas" w:cs="Consolas"/>
@@ -574,6 +786,7 @@
         </w:rPr>
         <w:t>MvcApplication</w:t>
       </w:r>
+      <w:proofErr w:type="spellEnd"/>
       <w:r>
         <w:rPr>
           <w:rFonts w:ascii="Consolas" w:hAnsi="Consolas" w:cs="Consolas"/>
@@ -654,6 +867,7 @@
           <w:szCs w:val="19"/>
         </w:rPr>
       </w:pPr>
+      <w:proofErr w:type="gramStart"/>
       <w:r>
         <w:rPr>
           <w:rFonts w:ascii="Consolas" w:hAnsi="Consolas" w:cs="Consolas"/>
@@ -663,6 +877,7 @@
         </w:rPr>
         <w:t>public</w:t>
       </w:r>
+      <w:proofErr w:type="gramEnd"/>
       <w:r>
         <w:rPr>
           <w:rFonts w:ascii="Consolas" w:hAnsi="Consolas" w:cs="Consolas"/>
@@ -690,6 +905,7 @@
         </w:rPr>
         <w:t xml:space="preserve"> </w:t>
       </w:r>
+      <w:proofErr w:type="spellStart"/>
       <w:r>
         <w:rPr>
           <w:rFonts w:ascii="Consolas" w:hAnsi="Consolas" w:cs="Consolas"/>
@@ -699,14 +915,25 @@
         </w:rPr>
         <w:t>MvcApplication</w:t>
       </w:r>
-      <w:r>
-        <w:rPr>
-          <w:rFonts w:ascii="Consolas" w:hAnsi="Consolas" w:cs="Consolas"/>
-          <w:color w:val="000000"/>
-          <w:sz w:val="19"/>
-          <w:szCs w:val="19"/>
-        </w:rPr>
-        <w:t xml:space="preserve"> : System.Web.</w:t>
+      <w:proofErr w:type="spellEnd"/>
+      <w:r>
+        <w:rPr>
+          <w:rFonts w:ascii="Consolas" w:hAnsi="Consolas" w:cs="Consolas"/>
+          <w:color w:val="000000"/>
+          <w:sz w:val="19"/>
+          <w:szCs w:val="19"/>
+        </w:rPr>
+        <w:t xml:space="preserve"> : </w:t>
+      </w:r>
+      <w:proofErr w:type="spellStart"/>
+      <w:r>
+        <w:rPr>
+          <w:rFonts w:ascii="Consolas" w:hAnsi="Consolas" w:cs="Consolas"/>
+          <w:color w:val="000000"/>
+          <w:sz w:val="19"/>
+          <w:szCs w:val="19"/>
+        </w:rPr>
+        <w:t>System.Web.</w:t>
       </w:r>
       <w:r>
         <w:rPr>
@@ -717,6 +944,7 @@
         </w:rPr>
         <w:t>HttpApplication</w:t>
       </w:r>
+      <w:proofErr w:type="spellEnd"/>
     </w:p>
     <w:p>
       <w:pPr>
@@ -773,6 +1001,7 @@
         </w:rPr>
         <w:t xml:space="preserve">        </w:t>
       </w:r>
+      <w:proofErr w:type="gramStart"/>
       <w:r>
         <w:rPr>
           <w:rFonts w:ascii="Consolas" w:hAnsi="Consolas" w:cs="Consolas"/>
@@ -782,6 +1011,7 @@
         </w:rPr>
         <w:t>public</w:t>
       </w:r>
+      <w:proofErr w:type="gramEnd"/>
       <w:r>
         <w:rPr>
           <w:rFonts w:ascii="Consolas" w:hAnsi="Consolas" w:cs="Consolas"/>
@@ -873,6 +1103,8 @@
         </w:rPr>
         <w:t xml:space="preserve">            </w:t>
       </w:r>
+      <w:proofErr w:type="spellStart"/>
+      <w:proofErr w:type="gramStart"/>
       <w:r>
         <w:rPr>
           <w:rFonts w:ascii="Consolas" w:hAnsi="Consolas" w:cs="Consolas"/>
@@ -889,8 +1121,20 @@
           <w:sz w:val="19"/>
           <w:szCs w:val="19"/>
         </w:rPr>
-        <w:t>.RegisterModule(</w:t>
-      </w:r>
+        <w:t>.RegisterModule</w:t>
+      </w:r>
+      <w:proofErr w:type="spellEnd"/>
+      <w:r>
+        <w:rPr>
+          <w:rFonts w:ascii="Consolas" w:hAnsi="Consolas" w:cs="Consolas"/>
+          <w:color w:val="000000"/>
+          <w:sz w:val="19"/>
+          <w:szCs w:val="19"/>
+        </w:rPr>
+        <w:t>(</w:t>
+      </w:r>
+      <w:proofErr w:type="spellStart"/>
+      <w:proofErr w:type="gramEnd"/>
       <w:r>
         <w:rPr>
           <w:rFonts w:ascii="Consolas" w:hAnsi="Consolas" w:cs="Consolas"/>
@@ -900,6 +1144,7 @@
         </w:rPr>
         <w:t>typeof</w:t>
       </w:r>
+      <w:proofErr w:type="spellEnd"/>
       <w:r>
         <w:rPr>
           <w:rFonts w:ascii="Consolas" w:hAnsi="Consolas" w:cs="Consolas"/>
@@ -909,6 +1154,7 @@
         </w:rPr>
         <w:t>(</w:t>
       </w:r>
+      <w:proofErr w:type="spellStart"/>
       <w:r>
         <w:rPr>
           <w:rFonts w:ascii="Consolas" w:hAnsi="Consolas" w:cs="Consolas"/>
@@ -918,6 +1164,7 @@
         </w:rPr>
         <w:t>LogModule</w:t>
       </w:r>
+      <w:proofErr w:type="spellEnd"/>
       <w:r>
         <w:rPr>
           <w:rFonts w:ascii="Consolas" w:hAnsi="Consolas" w:cs="Consolas"/>
@@ -987,12 +1234,14 @@
       </w:r>
     </w:p>
     <w:p>
+      <w:proofErr w:type="spellStart"/>
       <w:r>
         <w:t>LogModule</w:t>
       </w:r>
       <w:r>
         <w:t>.cs</w:t>
       </w:r>
+      <w:proofErr w:type="spellEnd"/>
     </w:p>
     <w:p>
       <w:pPr>
@@ -1045,6 +1294,7 @@
           <w:szCs w:val="19"/>
         </w:rPr>
       </w:pPr>
+      <w:proofErr w:type="gramStart"/>
       <w:r>
         <w:rPr>
           <w:rFonts w:ascii="Consolas" w:hAnsi="Consolas" w:cs="Consolas"/>
@@ -1054,6 +1304,7 @@
         </w:rPr>
         <w:t>public</w:t>
       </w:r>
+      <w:proofErr w:type="gramEnd"/>
       <w:r>
         <w:rPr>
           <w:rFonts w:ascii="Consolas" w:hAnsi="Consolas" w:cs="Consolas"/>
@@ -1081,6 +1332,7 @@
         </w:rPr>
         <w:t xml:space="preserve"> </w:t>
       </w:r>
+      <w:proofErr w:type="spellStart"/>
       <w:r>
         <w:rPr>
           <w:rFonts w:ascii="Consolas" w:hAnsi="Consolas" w:cs="Consolas"/>
@@ -1090,6 +1342,7 @@
         </w:rPr>
         <w:t>LogModule</w:t>
       </w:r>
+      <w:proofErr w:type="spellEnd"/>
       <w:r>
         <w:rPr>
           <w:rFonts w:ascii="Consolas" w:hAnsi="Consolas" w:cs="Consolas"/>
@@ -1099,6 +1352,7 @@
         </w:rPr>
         <w:t xml:space="preserve"> : </w:t>
       </w:r>
+      <w:proofErr w:type="spellStart"/>
       <w:r>
         <w:rPr>
           <w:rFonts w:ascii="Consolas" w:hAnsi="Consolas" w:cs="Consolas"/>
@@ -1108,6 +1362,7 @@
         </w:rPr>
         <w:t>IHttpModule</w:t>
       </w:r>
+      <w:proofErr w:type="spellEnd"/>
     </w:p>
     <w:p>
       <w:pPr>
@@ -1168,6 +1423,7 @@
         </w:rPr>
         <w:t xml:space="preserve">        </w:t>
       </w:r>
+      <w:proofErr w:type="gramStart"/>
       <w:r>
         <w:rPr>
           <w:rFonts w:ascii="Consolas" w:hAnsi="Consolas" w:cs="Consolas"/>
@@ -1177,6 +1433,7 @@
         </w:rPr>
         <w:t>public</w:t>
       </w:r>
+      <w:proofErr w:type="gramEnd"/>
       <w:r>
         <w:rPr>
           <w:rFonts w:ascii="Consolas" w:hAnsi="Consolas" w:cs="Consolas"/>
@@ -1301,6 +1558,7 @@
         </w:rPr>
         <w:t xml:space="preserve">        </w:t>
       </w:r>
+      <w:proofErr w:type="gramStart"/>
       <w:r>
         <w:rPr>
           <w:rFonts w:ascii="Consolas" w:hAnsi="Consolas" w:cs="Consolas"/>
@@ -1310,6 +1568,7 @@
         </w:rPr>
         <w:t>public</w:t>
       </w:r>
+      <w:proofErr w:type="gramEnd"/>
       <w:r>
         <w:rPr>
           <w:rFonts w:ascii="Consolas" w:hAnsi="Consolas" w:cs="Consolas"/>
@@ -1337,6 +1596,7 @@
         </w:rPr>
         <w:t xml:space="preserve"> Init(</w:t>
       </w:r>
+      <w:proofErr w:type="spellStart"/>
       <w:r>
         <w:rPr>
           <w:rFonts w:ascii="Consolas" w:hAnsi="Consolas" w:cs="Consolas"/>
@@ -1346,6 +1606,7 @@
         </w:rPr>
         <w:t>HttpApplication</w:t>
       </w:r>
+      <w:proofErr w:type="spellEnd"/>
       <w:r>
         <w:rPr>
           <w:rFonts w:ascii="Consolas" w:hAnsi="Consolas" w:cs="Consolas"/>
@@ -1399,7 +1660,47 @@
           <w:sz w:val="19"/>
           <w:szCs w:val="19"/>
         </w:rPr>
-        <w:t xml:space="preserve">            context.LogRequest += LogEvent;</w:t>
+        <w:t xml:space="preserve">            </w:t>
+      </w:r>
+      <w:proofErr w:type="spellStart"/>
+      <w:r>
+        <w:rPr>
+          <w:rFonts w:ascii="Consolas" w:hAnsi="Consolas" w:cs="Consolas"/>
+          <w:color w:val="000000"/>
+          <w:sz w:val="19"/>
+          <w:szCs w:val="19"/>
+        </w:rPr>
+        <w:t>context.LogRequest</w:t>
+      </w:r>
+      <w:proofErr w:type="spellEnd"/>
+      <w:r>
+        <w:rPr>
+          <w:rFonts w:ascii="Consolas" w:hAnsi="Consolas" w:cs="Consolas"/>
+          <w:color w:val="000000"/>
+          <w:sz w:val="19"/>
+          <w:szCs w:val="19"/>
+        </w:rPr>
+        <w:t xml:space="preserve"> += </w:t>
+      </w:r>
+      <w:proofErr w:type="spellStart"/>
+      <w:r>
+        <w:rPr>
+          <w:rFonts w:ascii="Consolas" w:hAnsi="Consolas" w:cs="Consolas"/>
+          <w:color w:val="000000"/>
+          <w:sz w:val="19"/>
+          <w:szCs w:val="19"/>
+        </w:rPr>
+        <w:t>LogEvent</w:t>
+      </w:r>
+      <w:proofErr w:type="spellEnd"/>
+      <w:r>
+        <w:rPr>
+          <w:rFonts w:ascii="Consolas" w:hAnsi="Consolas" w:cs="Consolas"/>
+          <w:color w:val="000000"/>
+          <w:sz w:val="19"/>
+          <w:szCs w:val="19"/>
+        </w:rPr>
+        <w:t>;</w:t>
       </w:r>
     </w:p>
     <w:p>
@@ -1475,6 +1776,7 @@
         </w:rPr>
         <w:t xml:space="preserve">        </w:t>
       </w:r>
+      <w:proofErr w:type="gramStart"/>
       <w:r>
         <w:rPr>
           <w:rFonts w:ascii="Consolas" w:hAnsi="Consolas" w:cs="Consolas"/>
@@ -1484,6 +1786,7 @@
         </w:rPr>
         <w:t>private</w:t>
       </w:r>
+      <w:proofErr w:type="gramEnd"/>
       <w:r>
         <w:rPr>
           <w:rFonts w:ascii="Consolas" w:hAnsi="Consolas" w:cs="Consolas"/>
@@ -1509,7 +1812,27 @@
           <w:sz w:val="19"/>
           <w:szCs w:val="19"/>
         </w:rPr>
-        <w:t xml:space="preserve"> LogEvent(</w:t>
+        <w:t xml:space="preserve"> </w:t>
+      </w:r>
+      <w:proofErr w:type="spellStart"/>
+      <w:r>
+        <w:rPr>
+          <w:rFonts w:ascii="Consolas" w:hAnsi="Consolas" w:cs="Consolas"/>
+          <w:color w:val="000000"/>
+          <w:sz w:val="19"/>
+          <w:szCs w:val="19"/>
+        </w:rPr>
+        <w:t>LogEvent</w:t>
+      </w:r>
+      <w:proofErr w:type="spellEnd"/>
+      <w:r>
+        <w:rPr>
+          <w:rFonts w:ascii="Consolas" w:hAnsi="Consolas" w:cs="Consolas"/>
+          <w:color w:val="000000"/>
+          <w:sz w:val="19"/>
+          <w:szCs w:val="19"/>
+        </w:rPr>
+        <w:t>(</w:t>
       </w:r>
       <w:r>
         <w:rPr>
@@ -1527,8 +1850,29 @@
           <w:sz w:val="19"/>
           <w:szCs w:val="19"/>
         </w:rPr>
-        <w:t xml:space="preserve"> src, </w:t>
-      </w:r>
+        <w:t xml:space="preserve"> </w:t>
+      </w:r>
+      <w:proofErr w:type="spellStart"/>
+      <w:r>
+        <w:rPr>
+          <w:rFonts w:ascii="Consolas" w:hAnsi="Consolas" w:cs="Consolas"/>
+          <w:color w:val="000000"/>
+          <w:sz w:val="19"/>
+          <w:szCs w:val="19"/>
+        </w:rPr>
+        <w:t>src</w:t>
+      </w:r>
+      <w:proofErr w:type="spellEnd"/>
+      <w:r>
+        <w:rPr>
+          <w:rFonts w:ascii="Consolas" w:hAnsi="Consolas" w:cs="Consolas"/>
+          <w:color w:val="000000"/>
+          <w:sz w:val="19"/>
+          <w:szCs w:val="19"/>
+        </w:rPr>
+        <w:t xml:space="preserve">, </w:t>
+      </w:r>
+      <w:proofErr w:type="spellStart"/>
       <w:r>
         <w:rPr>
           <w:rFonts w:ascii="Consolas" w:hAnsi="Consolas" w:cs="Consolas"/>
@@ -1538,14 +1882,35 @@
         </w:rPr>
         <w:t>EventArgs</w:t>
       </w:r>
-      <w:r>
-        <w:rPr>
-          <w:rFonts w:ascii="Consolas" w:hAnsi="Consolas" w:cs="Consolas"/>
-          <w:color w:val="000000"/>
-          <w:sz w:val="19"/>
-          <w:szCs w:val="19"/>
-        </w:rPr>
-        <w:t xml:space="preserve"> args)</w:t>
+      <w:proofErr w:type="spellEnd"/>
+      <w:r>
+        <w:rPr>
+          <w:rFonts w:ascii="Consolas" w:hAnsi="Consolas" w:cs="Consolas"/>
+          <w:color w:val="000000"/>
+          <w:sz w:val="19"/>
+          <w:szCs w:val="19"/>
+        </w:rPr>
+        <w:t xml:space="preserve"> </w:t>
+      </w:r>
+      <w:proofErr w:type="spellStart"/>
+      <w:r>
+        <w:rPr>
+          <w:rFonts w:ascii="Consolas" w:hAnsi="Consolas" w:cs="Consolas"/>
+          <w:color w:val="000000"/>
+          <w:sz w:val="19"/>
+          <w:szCs w:val="19"/>
+        </w:rPr>
+        <w:t>args</w:t>
+      </w:r>
+      <w:proofErr w:type="spellEnd"/>
+      <w:r>
+        <w:rPr>
+          <w:rFonts w:ascii="Consolas" w:hAnsi="Consolas" w:cs="Consolas"/>
+          <w:color w:val="000000"/>
+          <w:sz w:val="19"/>
+          <w:szCs w:val="19"/>
+        </w:rPr>
+        <w:t>)</w:t>
       </w:r>
     </w:p>
     <w:p>
@@ -1593,6 +1958,7 @@
         </w:rPr>
         <w:t xml:space="preserve">            </w:t>
       </w:r>
+      <w:proofErr w:type="gramStart"/>
       <w:r>
         <w:rPr>
           <w:rFonts w:ascii="Consolas" w:hAnsi="Consolas" w:cs="Consolas"/>
@@ -1602,6 +1968,7 @@
         </w:rPr>
         <w:t>if</w:t>
       </w:r>
+      <w:proofErr w:type="gramEnd"/>
       <w:r>
         <w:rPr>
           <w:rFonts w:ascii="Consolas" w:hAnsi="Consolas" w:cs="Consolas"/>
@@ -1611,6 +1978,7 @@
         </w:rPr>
         <w:t xml:space="preserve"> (</w:t>
       </w:r>
+      <w:proofErr w:type="spellStart"/>
       <w:r>
         <w:rPr>
           <w:rFonts w:ascii="Consolas" w:hAnsi="Consolas" w:cs="Consolas"/>
@@ -1627,7 +1995,17 @@
           <w:sz w:val="19"/>
           <w:szCs w:val="19"/>
         </w:rPr>
-        <w:t xml:space="preserve">.Current.CurrentNotification == </w:t>
+        <w:t>.Current.CurrentNotification</w:t>
+      </w:r>
+      <w:proofErr w:type="spellEnd"/>
+      <w:r>
+        <w:rPr>
+          <w:rFonts w:ascii="Consolas" w:hAnsi="Consolas" w:cs="Consolas"/>
+          <w:color w:val="000000"/>
+          <w:sz w:val="19"/>
+          <w:szCs w:val="19"/>
+        </w:rPr>
+        <w:t xml:space="preserve"> == </w:t>
       </w:r>
     </w:p>
     <w:p>
@@ -1652,6 +2030,7 @@
         </w:rPr>
         <w:t xml:space="preserve">                </w:t>
       </w:r>
+      <w:proofErr w:type="spellStart"/>
       <w:r>
         <w:rPr>
           <w:rFonts w:ascii="Consolas" w:hAnsi="Consolas" w:cs="Consolas"/>
@@ -1668,7 +2047,17 @@
           <w:sz w:val="19"/>
           <w:szCs w:val="19"/>
         </w:rPr>
-        <w:t>.LogRequest)</w:t>
+        <w:t>.LogRequest</w:t>
+      </w:r>
+      <w:proofErr w:type="spellEnd"/>
+      <w:r>
+        <w:rPr>
+          <w:rFonts w:ascii="Consolas" w:hAnsi="Consolas" w:cs="Consolas"/>
+          <w:color w:val="000000"/>
+          <w:sz w:val="19"/>
+          <w:szCs w:val="19"/>
+        </w:rPr>
+        <w:t>)</w:t>
       </w:r>
     </w:p>
     <w:p>
@@ -1716,6 +2105,7 @@
         </w:rPr>
         <w:t xml:space="preserve">                </w:t>
       </w:r>
+      <w:proofErr w:type="gramStart"/>
       <w:r>
         <w:rPr>
           <w:rFonts w:ascii="Consolas" w:hAnsi="Consolas" w:cs="Consolas"/>
@@ -1725,15 +2115,37 @@
         </w:rPr>
         <w:t>if</w:t>
       </w:r>
-      <w:r>
-        <w:rPr>
-          <w:rFonts w:ascii="Consolas" w:hAnsi="Consolas" w:cs="Consolas"/>
-          <w:color w:val="000000"/>
-          <w:sz w:val="19"/>
-          <w:szCs w:val="19"/>
-        </w:rPr>
-        <w:t xml:space="preserve"> ((MvcHandler)</w:t>
-      </w:r>
+      <w:proofErr w:type="gramEnd"/>
+      <w:r>
+        <w:rPr>
+          <w:rFonts w:ascii="Consolas" w:hAnsi="Consolas" w:cs="Consolas"/>
+          <w:color w:val="000000"/>
+          <w:sz w:val="19"/>
+          <w:szCs w:val="19"/>
+        </w:rPr>
+        <w:t xml:space="preserve"> ((</w:t>
+      </w:r>
+      <w:proofErr w:type="spellStart"/>
+      <w:r>
+        <w:rPr>
+          <w:rFonts w:ascii="Consolas" w:hAnsi="Consolas" w:cs="Consolas"/>
+          <w:color w:val="000000"/>
+          <w:sz w:val="19"/>
+          <w:szCs w:val="19"/>
+        </w:rPr>
+        <w:t>MvcHandler</w:t>
+      </w:r>
+      <w:proofErr w:type="spellEnd"/>
+      <w:r>
+        <w:rPr>
+          <w:rFonts w:ascii="Consolas" w:hAnsi="Consolas" w:cs="Consolas"/>
+          <w:color w:val="000000"/>
+          <w:sz w:val="19"/>
+          <w:szCs w:val="19"/>
+        </w:rPr>
+        <w:t>)</w:t>
+      </w:r>
+      <w:proofErr w:type="spellStart"/>
       <w:r>
         <w:rPr>
           <w:rFonts w:ascii="Consolas" w:hAnsi="Consolas" w:cs="Consolas"/>
@@ -1750,7 +2162,17 @@
           <w:sz w:val="19"/>
           <w:szCs w:val="19"/>
         </w:rPr>
-        <w:t xml:space="preserve">.Current.Handler != </w:t>
+        <w:t>.Current.Handler</w:t>
+      </w:r>
+      <w:proofErr w:type="spellEnd"/>
+      <w:r>
+        <w:rPr>
+          <w:rFonts w:ascii="Consolas" w:hAnsi="Consolas" w:cs="Consolas"/>
+          <w:color w:val="000000"/>
+          <w:sz w:val="19"/>
+          <w:szCs w:val="19"/>
+        </w:rPr>
+        <w:t xml:space="preserve"> != </w:t>
       </w:r>
       <w:r>
         <w:rPr>
@@ -1817,6 +2239,8 @@
         </w:rPr>
         <w:t xml:space="preserve">                    </w:t>
       </w:r>
+      <w:proofErr w:type="spellStart"/>
+      <w:proofErr w:type="gramStart"/>
       <w:r>
         <w:rPr>
           <w:rFonts w:ascii="Consolas" w:hAnsi="Consolas" w:cs="Consolas"/>
@@ -1833,8 +2257,19 @@
           <w:sz w:val="19"/>
           <w:szCs w:val="19"/>
         </w:rPr>
-        <w:t>.WriteLine(</w:t>
-      </w:r>
+        <w:t>.WriteLine</w:t>
+      </w:r>
+      <w:proofErr w:type="spellEnd"/>
+      <w:r>
+        <w:rPr>
+          <w:rFonts w:ascii="Consolas" w:hAnsi="Consolas" w:cs="Consolas"/>
+          <w:color w:val="000000"/>
+          <w:sz w:val="19"/>
+          <w:szCs w:val="19"/>
+        </w:rPr>
+        <w:t>(</w:t>
+      </w:r>
+      <w:proofErr w:type="gramEnd"/>
       <w:r>
         <w:rPr>
           <w:rFonts w:ascii="Consolas" w:hAnsi="Consolas" w:cs="Consolas"/>
@@ -1999,6 +2434,7 @@
           <w:szCs w:val="19"/>
         </w:rPr>
       </w:pPr>
+      <w:proofErr w:type="spellStart"/>
       <w:r>
         <w:rPr>
           <w:rFonts w:ascii="Consolas" w:hAnsi="Consolas" w:cs="Consolas"/>
@@ -2017,6 +2453,7 @@
         </w:rPr>
         <w:t>Handler</w:t>
       </w:r>
+      <w:proofErr w:type="spellEnd"/>
     </w:p>
     <w:p>
       <w:pPr>
@@ -2044,6 +2481,7 @@
           <w:szCs w:val="19"/>
         </w:rPr>
       </w:pPr>
+      <w:proofErr w:type="gramStart"/>
       <w:r>
         <w:rPr>
           <w:rFonts w:ascii="Consolas" w:hAnsi="Consolas" w:cs="Consolas"/>
@@ -2053,15 +2491,27 @@
         </w:rPr>
         <w:t>namespace</w:t>
       </w:r>
-      <w:r>
-        <w:rPr>
-          <w:rFonts w:ascii="Consolas" w:hAnsi="Consolas" w:cs="Consolas"/>
-          <w:color w:val="000000"/>
-          <w:sz w:val="19"/>
-          <w:szCs w:val="19"/>
-        </w:rPr>
-        <w:t xml:space="preserve"> HealthAssist.Handlers</w:t>
-      </w:r>
+      <w:proofErr w:type="gramEnd"/>
+      <w:r>
+        <w:rPr>
+          <w:rFonts w:ascii="Consolas" w:hAnsi="Consolas" w:cs="Consolas"/>
+          <w:color w:val="000000"/>
+          <w:sz w:val="19"/>
+          <w:szCs w:val="19"/>
+        </w:rPr>
+        <w:t xml:space="preserve"> </w:t>
+      </w:r>
+      <w:proofErr w:type="spellStart"/>
+      <w:r>
+        <w:rPr>
+          <w:rFonts w:ascii="Consolas" w:hAnsi="Consolas" w:cs="Consolas"/>
+          <w:color w:val="000000"/>
+          <w:sz w:val="19"/>
+          <w:szCs w:val="19"/>
+        </w:rPr>
+        <w:t>HealthAssist.Handlers</w:t>
+      </w:r>
+      <w:proofErr w:type="spellEnd"/>
     </w:p>
     <w:p>
       <w:pPr>
@@ -2110,6 +2560,7 @@
         </w:rPr>
         <w:t xml:space="preserve">    </w:t>
       </w:r>
+      <w:proofErr w:type="gramStart"/>
       <w:r>
         <w:rPr>
           <w:rFonts w:ascii="Consolas" w:hAnsi="Consolas" w:cs="Consolas"/>
@@ -2119,6 +2570,7 @@
         </w:rPr>
         <w:t>public</w:t>
       </w:r>
+      <w:proofErr w:type="gramEnd"/>
       <w:r>
         <w:rPr>
           <w:rFonts w:ascii="Consolas" w:hAnsi="Consolas" w:cs="Consolas"/>
@@ -2146,6 +2598,7 @@
         </w:rPr>
         <w:t xml:space="preserve"> </w:t>
       </w:r>
+      <w:proofErr w:type="spellStart"/>
       <w:r>
         <w:rPr>
           <w:rFonts w:ascii="Consolas" w:hAnsi="Consolas" w:cs="Consolas"/>
@@ -2155,6 +2608,7 @@
         </w:rPr>
         <w:t>SampleHandler</w:t>
       </w:r>
+      <w:proofErr w:type="spellEnd"/>
       <w:r>
         <w:rPr>
           <w:rFonts w:ascii="Consolas" w:hAnsi="Consolas" w:cs="Consolas"/>
@@ -2164,6 +2618,7 @@
         </w:rPr>
         <w:t xml:space="preserve"> : </w:t>
       </w:r>
+      <w:proofErr w:type="spellStart"/>
       <w:r>
         <w:rPr>
           <w:rFonts w:ascii="Consolas" w:hAnsi="Consolas" w:cs="Consolas"/>
@@ -2173,6 +2628,7 @@
         </w:rPr>
         <w:t>IHttpHandler</w:t>
       </w:r>
+      <w:proofErr w:type="spellEnd"/>
     </w:p>
     <w:p>
       <w:pPr>
@@ -2221,6 +2677,7 @@
         </w:rPr>
         <w:t xml:space="preserve">        </w:t>
       </w:r>
+      <w:proofErr w:type="gramStart"/>
       <w:r>
         <w:rPr>
           <w:rFonts w:ascii="Consolas" w:hAnsi="Consolas" w:cs="Consolas"/>
@@ -2230,6 +2687,7 @@
         </w:rPr>
         <w:t>public</w:t>
       </w:r>
+      <w:proofErr w:type="gramEnd"/>
       <w:r>
         <w:rPr>
           <w:rFonts w:ascii="Consolas" w:hAnsi="Consolas" w:cs="Consolas"/>
@@ -2239,6 +2697,7 @@
         </w:rPr>
         <w:t xml:space="preserve"> </w:t>
       </w:r>
+      <w:proofErr w:type="spellStart"/>
       <w:r>
         <w:rPr>
           <w:rFonts w:ascii="Consolas" w:hAnsi="Consolas" w:cs="Consolas"/>
@@ -2248,15 +2707,28 @@
         </w:rPr>
         <w:t>bool</w:t>
       </w:r>
-      <w:r>
-        <w:rPr>
-          <w:rFonts w:ascii="Consolas" w:hAnsi="Consolas" w:cs="Consolas"/>
-          <w:color w:val="000000"/>
-          <w:sz w:val="19"/>
-          <w:szCs w:val="19"/>
-        </w:rPr>
-        <w:t xml:space="preserve"> IsReusable</w:t>
-      </w:r>
+      <w:proofErr w:type="spellEnd"/>
+      <w:r>
+        <w:rPr>
+          <w:rFonts w:ascii="Consolas" w:hAnsi="Consolas" w:cs="Consolas"/>
+          <w:color w:val="000000"/>
+          <w:sz w:val="19"/>
+          <w:szCs w:val="19"/>
+        </w:rPr>
+        <w:t xml:space="preserve"> </w:t>
+      </w:r>
+      <w:proofErr w:type="spellStart"/>
+      <w:r>
+        <w:rPr>
+          <w:rFonts w:ascii="Consolas" w:hAnsi="Consolas" w:cs="Consolas"/>
+          <w:b/>
+          <w:color w:val="000000"/>
+          <w:sz w:val="19"/>
+          <w:szCs w:val="19"/>
+        </w:rPr>
+        <w:t>IsReusable</w:t>
+      </w:r>
+      <w:proofErr w:type="spellEnd"/>
     </w:p>
     <w:p>
       <w:pPr>
@@ -2305,6 +2777,7 @@
         </w:rPr>
         <w:t xml:space="preserve">            </w:t>
       </w:r>
+      <w:proofErr w:type="gramStart"/>
       <w:r>
         <w:rPr>
           <w:rFonts w:ascii="Consolas" w:hAnsi="Consolas" w:cs="Consolas"/>
@@ -2314,6 +2787,7 @@
         </w:rPr>
         <w:t>get</w:t>
       </w:r>
+      <w:proofErr w:type="gramEnd"/>
       <w:r>
         <w:rPr>
           <w:rFonts w:ascii="Consolas" w:hAnsi="Consolas" w:cs="Consolas"/>
@@ -2422,6 +2896,7 @@
         </w:rPr>
         <w:t xml:space="preserve">        </w:t>
       </w:r>
+      <w:proofErr w:type="gramStart"/>
       <w:r>
         <w:rPr>
           <w:rFonts w:ascii="Consolas" w:hAnsi="Consolas" w:cs="Consolas"/>
@@ -2431,6 +2906,7 @@
         </w:rPr>
         <w:t>public</w:t>
       </w:r>
+      <w:proofErr w:type="gramEnd"/>
       <w:r>
         <w:rPr>
           <w:rFonts w:ascii="Consolas" w:hAnsi="Consolas" w:cs="Consolas"/>
@@ -2456,8 +2932,30 @@
           <w:sz w:val="19"/>
           <w:szCs w:val="19"/>
         </w:rPr>
-        <w:t xml:space="preserve"> ProcessRequest(</w:t>
-      </w:r>
+        <w:t xml:space="preserve"> </w:t>
+      </w:r>
+      <w:proofErr w:type="spellStart"/>
+      <w:r>
+        <w:rPr>
+          <w:rFonts w:ascii="Consolas" w:hAnsi="Consolas" w:cs="Consolas"/>
+          <w:b/>
+          <w:color w:val="000000"/>
+          <w:sz w:val="19"/>
+          <w:szCs w:val="19"/>
+        </w:rPr>
+        <w:t>ProcessRequest</w:t>
+      </w:r>
+      <w:proofErr w:type="spellEnd"/>
+      <w:r>
+        <w:rPr>
+          <w:rFonts w:ascii="Consolas" w:hAnsi="Consolas" w:cs="Consolas"/>
+          <w:color w:val="000000"/>
+          <w:sz w:val="19"/>
+          <w:szCs w:val="19"/>
+        </w:rPr>
+        <w:t>(</w:t>
+      </w:r>
+      <w:proofErr w:type="spellStart"/>
       <w:r>
         <w:rPr>
           <w:rFonts w:ascii="Consolas" w:hAnsi="Consolas" w:cs="Consolas"/>
@@ -2467,6 +2965,7 @@
         </w:rPr>
         <w:t>HttpContext</w:t>
       </w:r>
+      <w:proofErr w:type="spellEnd"/>
       <w:r>
         <w:rPr>
           <w:rFonts w:ascii="Consolas" w:hAnsi="Consolas" w:cs="Consolas"/>
@@ -2522,8 +3021,30 @@
           <w:sz w:val="19"/>
           <w:szCs w:val="19"/>
         </w:rPr>
-        <w:t xml:space="preserve">            context.Response.Write(</w:t>
-      </w:r>
+        <w:t xml:space="preserve">            </w:t>
+      </w:r>
+      <w:proofErr w:type="spellStart"/>
+      <w:proofErr w:type="gramStart"/>
+      <w:r>
+        <w:rPr>
+          <w:rFonts w:ascii="Consolas" w:hAnsi="Consolas" w:cs="Consolas"/>
+          <w:color w:val="000000"/>
+          <w:sz w:val="19"/>
+          <w:szCs w:val="19"/>
+        </w:rPr>
+        <w:t>context.Response.Write</w:t>
+      </w:r>
+      <w:proofErr w:type="spellEnd"/>
+      <w:r>
+        <w:rPr>
+          <w:rFonts w:ascii="Consolas" w:hAnsi="Consolas" w:cs="Consolas"/>
+          <w:color w:val="000000"/>
+          <w:sz w:val="19"/>
+          <w:szCs w:val="19"/>
+        </w:rPr>
+        <w:t>(</w:t>
+      </w:r>
+      <w:proofErr w:type="gramEnd"/>
       <w:r>
         <w:rPr>
           <w:rFonts w:ascii="Consolas" w:hAnsi="Consolas" w:cs="Consolas"/>
@@ -2564,7 +3085,27 @@
           <w:sz w:val="19"/>
           <w:szCs w:val="19"/>
         </w:rPr>
-        <w:t>handler.&lt;/p&gt;"</w:t>
+        <w:t>handler</w:t>
+      </w:r>
+      <w:proofErr w:type="gramStart"/>
+      <w:r>
+        <w:rPr>
+          <w:rFonts w:ascii="Consolas" w:hAnsi="Consolas" w:cs="Consolas"/>
+          <w:color w:val="A31515"/>
+          <w:sz w:val="19"/>
+          <w:szCs w:val="19"/>
+        </w:rPr>
+        <w:t>.&lt;</w:t>
+      </w:r>
+      <w:proofErr w:type="gramEnd"/>
+      <w:r>
+        <w:rPr>
+          <w:rFonts w:ascii="Consolas" w:hAnsi="Consolas" w:cs="Consolas"/>
+          <w:color w:val="A31515"/>
+          <w:sz w:val="19"/>
+          <w:szCs w:val="19"/>
+        </w:rPr>
+        <w:t>/p&gt;"</w:t>
       </w:r>
       <w:r>
         <w:rPr>
@@ -2652,24 +3193,27 @@
           <w:numId w:val="1"/>
         </w:numPr>
       </w:pPr>
+      <w:proofErr w:type="spellStart"/>
       <w:r>
         <w:t>RouteConfig.cs</w:t>
       </w:r>
-    </w:p>
-    <w:p>
-      <w:pPr>
-        <w:autoSpaceDE w:val="0"/>
-        <w:autoSpaceDN w:val="0"/>
-        <w:adjustRightInd w:val="0"/>
-        <w:spacing w:after="0" w:line="240" w:lineRule="auto"/>
-        <w:ind w:left="720"/>
-        <w:rPr>
-          <w:rFonts w:ascii="Consolas" w:hAnsi="Consolas" w:cs="Consolas"/>
-          <w:color w:val="000000"/>
-          <w:sz w:val="19"/>
-          <w:szCs w:val="19"/>
-        </w:rPr>
-      </w:pPr>
+      <w:proofErr w:type="spellEnd"/>
+    </w:p>
+    <w:p>
+      <w:pPr>
+        <w:autoSpaceDE w:val="0"/>
+        <w:autoSpaceDN w:val="0"/>
+        <w:adjustRightInd w:val="0"/>
+        <w:spacing w:after="0" w:line="240" w:lineRule="auto"/>
+        <w:ind w:left="720"/>
+        <w:rPr>
+          <w:rFonts w:ascii="Consolas" w:hAnsi="Consolas" w:cs="Consolas"/>
+          <w:color w:val="000000"/>
+          <w:sz w:val="19"/>
+          <w:szCs w:val="19"/>
+        </w:rPr>
+      </w:pPr>
+      <w:proofErr w:type="gramStart"/>
       <w:r>
         <w:rPr>
           <w:rFonts w:ascii="Consolas" w:hAnsi="Consolas" w:cs="Consolas"/>
@@ -2679,15 +3223,27 @@
         </w:rPr>
         <w:t>namespace</w:t>
       </w:r>
-      <w:r>
-        <w:rPr>
-          <w:rFonts w:ascii="Consolas" w:hAnsi="Consolas" w:cs="Consolas"/>
-          <w:color w:val="000000"/>
-          <w:sz w:val="19"/>
-          <w:szCs w:val="19"/>
-        </w:rPr>
-        <w:t xml:space="preserve"> HealthAssist</w:t>
-      </w:r>
+      <w:proofErr w:type="gramEnd"/>
+      <w:r>
+        <w:rPr>
+          <w:rFonts w:ascii="Consolas" w:hAnsi="Consolas" w:cs="Consolas"/>
+          <w:color w:val="000000"/>
+          <w:sz w:val="19"/>
+          <w:szCs w:val="19"/>
+        </w:rPr>
+        <w:t xml:space="preserve"> </w:t>
+      </w:r>
+      <w:proofErr w:type="spellStart"/>
+      <w:r>
+        <w:rPr>
+          <w:rFonts w:ascii="Consolas" w:hAnsi="Consolas" w:cs="Consolas"/>
+          <w:color w:val="000000"/>
+          <w:sz w:val="19"/>
+          <w:szCs w:val="19"/>
+        </w:rPr>
+        <w:t>HealthAssist</w:t>
+      </w:r>
+      <w:proofErr w:type="spellEnd"/>
     </w:p>
     <w:p>
       <w:pPr>
@@ -2736,6 +3292,7 @@
         </w:rPr>
         <w:t xml:space="preserve">    </w:t>
       </w:r>
+      <w:proofErr w:type="gramStart"/>
       <w:r>
         <w:rPr>
           <w:rFonts w:ascii="Consolas" w:hAnsi="Consolas" w:cs="Consolas"/>
@@ -2745,6 +3302,7 @@
         </w:rPr>
         <w:t>public</w:t>
       </w:r>
+      <w:proofErr w:type="gramEnd"/>
       <w:r>
         <w:rPr>
           <w:rFonts w:ascii="Consolas" w:hAnsi="Consolas" w:cs="Consolas"/>
@@ -2772,6 +3330,7 @@
         </w:rPr>
         <w:t xml:space="preserve"> </w:t>
       </w:r>
+      <w:proofErr w:type="spellStart"/>
       <w:r>
         <w:rPr>
           <w:rFonts w:ascii="Consolas" w:hAnsi="Consolas" w:cs="Consolas"/>
@@ -2781,6 +3340,7 @@
         </w:rPr>
         <w:t>RouteConfig</w:t>
       </w:r>
+      <w:proofErr w:type="spellEnd"/>
     </w:p>
     <w:p>
       <w:pPr>
@@ -2829,6 +3389,7 @@
         </w:rPr>
         <w:t xml:space="preserve">        </w:t>
       </w:r>
+      <w:proofErr w:type="gramStart"/>
       <w:r>
         <w:rPr>
           <w:rFonts w:ascii="Consolas" w:hAnsi="Consolas" w:cs="Consolas"/>
@@ -2838,6 +3399,7 @@
         </w:rPr>
         <w:t>public</w:t>
       </w:r>
+      <w:proofErr w:type="gramEnd"/>
       <w:r>
         <w:rPr>
           <w:rFonts w:ascii="Consolas" w:hAnsi="Consolas" w:cs="Consolas"/>
@@ -2881,8 +3443,29 @@
           <w:sz w:val="19"/>
           <w:szCs w:val="19"/>
         </w:rPr>
-        <w:t xml:space="preserve"> RegisterRoutes(</w:t>
-      </w:r>
+        <w:t xml:space="preserve"> </w:t>
+      </w:r>
+      <w:proofErr w:type="spellStart"/>
+      <w:r>
+        <w:rPr>
+          <w:rFonts w:ascii="Consolas" w:hAnsi="Consolas" w:cs="Consolas"/>
+          <w:color w:val="000000"/>
+          <w:sz w:val="19"/>
+          <w:szCs w:val="19"/>
+        </w:rPr>
+        <w:t>RegisterRoutes</w:t>
+      </w:r>
+      <w:proofErr w:type="spellEnd"/>
+      <w:r>
+        <w:rPr>
+          <w:rFonts w:ascii="Consolas" w:hAnsi="Consolas" w:cs="Consolas"/>
+          <w:color w:val="000000"/>
+          <w:sz w:val="19"/>
+          <w:szCs w:val="19"/>
+        </w:rPr>
+        <w:t>(</w:t>
+      </w:r>
+      <w:proofErr w:type="spellStart"/>
       <w:r>
         <w:rPr>
           <w:rFonts w:ascii="Consolas" w:hAnsi="Consolas" w:cs="Consolas"/>
@@ -2892,6 +3475,7 @@
         </w:rPr>
         <w:t>RouteCollection</w:t>
       </w:r>
+      <w:proofErr w:type="spellEnd"/>
       <w:r>
         <w:rPr>
           <w:rFonts w:ascii="Consolas" w:hAnsi="Consolas" w:cs="Consolas"/>
@@ -2947,8 +3531,30 @@
           <w:sz w:val="19"/>
           <w:szCs w:val="19"/>
         </w:rPr>
-        <w:t xml:space="preserve">            routes.Add(</w:t>
-      </w:r>
+        <w:t xml:space="preserve">            </w:t>
+      </w:r>
+      <w:proofErr w:type="spellStart"/>
+      <w:proofErr w:type="gramStart"/>
+      <w:r>
+        <w:rPr>
+          <w:rFonts w:ascii="Consolas" w:hAnsi="Consolas" w:cs="Consolas"/>
+          <w:color w:val="000000"/>
+          <w:sz w:val="19"/>
+          <w:szCs w:val="19"/>
+        </w:rPr>
+        <w:t>routes.Add</w:t>
+      </w:r>
+      <w:proofErr w:type="spellEnd"/>
+      <w:r>
+        <w:rPr>
+          <w:rFonts w:ascii="Consolas" w:hAnsi="Consolas" w:cs="Consolas"/>
+          <w:color w:val="000000"/>
+          <w:sz w:val="19"/>
+          <w:szCs w:val="19"/>
+        </w:rPr>
+        <w:t>(</w:t>
+      </w:r>
+      <w:proofErr w:type="gramEnd"/>
       <w:r>
         <w:rPr>
           <w:rFonts w:ascii="Consolas" w:hAnsi="Consolas" w:cs="Consolas"/>
@@ -3021,6 +3627,7 @@
         </w:rPr>
         <w:t xml:space="preserve"> </w:t>
       </w:r>
+      <w:proofErr w:type="spellStart"/>
       <w:r>
         <w:rPr>
           <w:rFonts w:ascii="Consolas" w:hAnsi="Consolas" w:cs="Consolas"/>
@@ -3030,6 +3637,7 @@
         </w:rPr>
         <w:t>SampleRouteHandler</w:t>
       </w:r>
+      <w:proofErr w:type="spellEnd"/>
       <w:r>
         <w:rPr>
           <w:rFonts w:ascii="Consolas" w:hAnsi="Consolas" w:cs="Consolas"/>
@@ -3076,31 +3684,73 @@
           <w:sz w:val="19"/>
           <w:szCs w:val="19"/>
         </w:rPr>
-        <w:t xml:space="preserve">            routes.MapRoute(</w:t>
-      </w:r>
-    </w:p>
-    <w:p>
-      <w:pPr>
-        <w:autoSpaceDE w:val="0"/>
-        <w:autoSpaceDN w:val="0"/>
-        <w:adjustRightInd w:val="0"/>
-        <w:spacing w:after="0" w:line="240" w:lineRule="auto"/>
-        <w:ind w:left="720"/>
-        <w:rPr>
-          <w:rFonts w:ascii="Consolas" w:hAnsi="Consolas" w:cs="Consolas"/>
-          <w:color w:val="000000"/>
-          <w:sz w:val="19"/>
-          <w:szCs w:val="19"/>
-        </w:rPr>
-      </w:pPr>
-      <w:r>
-        <w:rPr>
-          <w:rFonts w:ascii="Consolas" w:hAnsi="Consolas" w:cs="Consolas"/>
-          <w:color w:val="000000"/>
-          <w:sz w:val="19"/>
-          <w:szCs w:val="19"/>
-        </w:rPr>
-        <w:t xml:space="preserve">                name: </w:t>
+        <w:t xml:space="preserve">            </w:t>
+      </w:r>
+      <w:proofErr w:type="spellStart"/>
+      <w:proofErr w:type="gramStart"/>
+      <w:r>
+        <w:rPr>
+          <w:rFonts w:ascii="Consolas" w:hAnsi="Consolas" w:cs="Consolas"/>
+          <w:color w:val="000000"/>
+          <w:sz w:val="19"/>
+          <w:szCs w:val="19"/>
+        </w:rPr>
+        <w:t>routes.MapRoute</w:t>
+      </w:r>
+      <w:proofErr w:type="spellEnd"/>
+      <w:r>
+        <w:rPr>
+          <w:rFonts w:ascii="Consolas" w:hAnsi="Consolas" w:cs="Consolas"/>
+          <w:color w:val="000000"/>
+          <w:sz w:val="19"/>
+          <w:szCs w:val="19"/>
+        </w:rPr>
+        <w:t>(</w:t>
+      </w:r>
+      <w:proofErr w:type="gramEnd"/>
+    </w:p>
+    <w:p>
+      <w:pPr>
+        <w:autoSpaceDE w:val="0"/>
+        <w:autoSpaceDN w:val="0"/>
+        <w:adjustRightInd w:val="0"/>
+        <w:spacing w:after="0" w:line="240" w:lineRule="auto"/>
+        <w:ind w:left="720"/>
+        <w:rPr>
+          <w:rFonts w:ascii="Consolas" w:hAnsi="Consolas" w:cs="Consolas"/>
+          <w:color w:val="000000"/>
+          <w:sz w:val="19"/>
+          <w:szCs w:val="19"/>
+        </w:rPr>
+      </w:pPr>
+      <w:r>
+        <w:rPr>
+          <w:rFonts w:ascii="Consolas" w:hAnsi="Consolas" w:cs="Consolas"/>
+          <w:color w:val="000000"/>
+          <w:sz w:val="19"/>
+          <w:szCs w:val="19"/>
+        </w:rPr>
+        <w:t xml:space="preserve">                </w:t>
+      </w:r>
+      <w:proofErr w:type="gramStart"/>
+      <w:r>
+        <w:rPr>
+          <w:rFonts w:ascii="Consolas" w:hAnsi="Consolas" w:cs="Consolas"/>
+          <w:color w:val="000000"/>
+          <w:sz w:val="19"/>
+          <w:szCs w:val="19"/>
+        </w:rPr>
+        <w:t>name</w:t>
+      </w:r>
+      <w:proofErr w:type="gramEnd"/>
+      <w:r>
+        <w:rPr>
+          <w:rFonts w:ascii="Consolas" w:hAnsi="Consolas" w:cs="Consolas"/>
+          <w:color w:val="000000"/>
+          <w:sz w:val="19"/>
+          <w:szCs w:val="19"/>
+        </w:rPr>
+        <w:t xml:space="preserve">: </w:t>
       </w:r>
       <w:r>
         <w:rPr>
@@ -3142,7 +3792,29 @@
           <w:sz w:val="19"/>
           <w:szCs w:val="19"/>
         </w:rPr>
-        <w:t xml:space="preserve">                url: </w:t>
+        <w:t xml:space="preserve">                </w:t>
+      </w:r>
+      <w:proofErr w:type="spellStart"/>
+      <w:proofErr w:type="gramStart"/>
+      <w:r>
+        <w:rPr>
+          <w:rFonts w:ascii="Consolas" w:hAnsi="Consolas" w:cs="Consolas"/>
+          <w:color w:val="000000"/>
+          <w:sz w:val="19"/>
+          <w:szCs w:val="19"/>
+        </w:rPr>
+        <w:t>url</w:t>
+      </w:r>
+      <w:proofErr w:type="spellEnd"/>
+      <w:proofErr w:type="gramEnd"/>
+      <w:r>
+        <w:rPr>
+          <w:rFonts w:ascii="Consolas" w:hAnsi="Consolas" w:cs="Consolas"/>
+          <w:color w:val="000000"/>
+          <w:sz w:val="19"/>
+          <w:szCs w:val="19"/>
+        </w:rPr>
+        <w:t xml:space="preserve">: </w:t>
       </w:r>
       <w:r>
         <w:rPr>
@@ -3184,7 +3856,27 @@
           <w:sz w:val="19"/>
           <w:szCs w:val="19"/>
         </w:rPr>
-        <w:t xml:space="preserve">                defaults: </w:t>
+        <w:t xml:space="preserve">                </w:t>
+      </w:r>
+      <w:proofErr w:type="gramStart"/>
+      <w:r>
+        <w:rPr>
+          <w:rFonts w:ascii="Consolas" w:hAnsi="Consolas" w:cs="Consolas"/>
+          <w:color w:val="000000"/>
+          <w:sz w:val="19"/>
+          <w:szCs w:val="19"/>
+        </w:rPr>
+        <w:t>defaults</w:t>
+      </w:r>
+      <w:proofErr w:type="gramEnd"/>
+      <w:r>
+        <w:rPr>
+          <w:rFonts w:ascii="Consolas" w:hAnsi="Consolas" w:cs="Consolas"/>
+          <w:color w:val="000000"/>
+          <w:sz w:val="19"/>
+          <w:szCs w:val="19"/>
+        </w:rPr>
+        <w:t xml:space="preserve">: </w:t>
       </w:r>
       <w:r>
         <w:rPr>
@@ -3264,15 +3956,28 @@
         </w:rPr>
         <w:t xml:space="preserve">                                </w:t>
       </w:r>
-      <w:r>
-        <w:rPr>
-          <w:rFonts w:ascii="Consolas" w:hAnsi="Consolas" w:cs="Consolas"/>
-          <w:color w:val="000000"/>
-          <w:sz w:val="19"/>
-          <w:szCs w:val="19"/>
-        </w:rPr>
-        <w:t>UrlParameter.Optional }</w:t>
-      </w:r>
+      <w:proofErr w:type="spellStart"/>
+      <w:proofErr w:type="gramStart"/>
+      <w:r>
+        <w:rPr>
+          <w:rFonts w:ascii="Consolas" w:hAnsi="Consolas" w:cs="Consolas"/>
+          <w:color w:val="000000"/>
+          <w:sz w:val="19"/>
+          <w:szCs w:val="19"/>
+        </w:rPr>
+        <w:t>UrlParameter.Optional</w:t>
+      </w:r>
+      <w:proofErr w:type="spellEnd"/>
+      <w:r>
+        <w:rPr>
+          <w:rFonts w:ascii="Consolas" w:hAnsi="Consolas" w:cs="Consolas"/>
+          <w:color w:val="000000"/>
+          <w:sz w:val="19"/>
+          <w:szCs w:val="19"/>
+        </w:rPr>
+        <w:t xml:space="preserve"> }</w:t>
+      </w:r>
+      <w:proofErr w:type="gramEnd"/>
     </w:p>
     <w:p>
       <w:pPr>
@@ -3384,6 +4089,7 @@
         </w:rPr>
         <w:t xml:space="preserve">    </w:t>
       </w:r>
+      <w:proofErr w:type="gramStart"/>
       <w:r>
         <w:rPr>
           <w:rFonts w:ascii="Consolas" w:hAnsi="Consolas" w:cs="Consolas"/>
@@ -3393,6 +4099,7 @@
         </w:rPr>
         <w:t>public</w:t>
       </w:r>
+      <w:proofErr w:type="gramEnd"/>
       <w:r>
         <w:rPr>
           <w:rFonts w:ascii="Consolas" w:hAnsi="Consolas" w:cs="Consolas"/>
@@ -3420,6 +4127,7 @@
         </w:rPr>
         <w:t xml:space="preserve"> </w:t>
       </w:r>
+      <w:proofErr w:type="spellStart"/>
       <w:r>
         <w:rPr>
           <w:rFonts w:ascii="Consolas" w:hAnsi="Consolas" w:cs="Consolas"/>
@@ -3429,6 +4137,7 @@
         </w:rPr>
         <w:t>SampleRouteHandler</w:t>
       </w:r>
+      <w:proofErr w:type="spellEnd"/>
       <w:r>
         <w:rPr>
           <w:rFonts w:ascii="Consolas" w:hAnsi="Consolas" w:cs="Consolas"/>
@@ -3438,6 +4147,7 @@
         </w:rPr>
         <w:t xml:space="preserve"> : </w:t>
       </w:r>
+      <w:proofErr w:type="spellStart"/>
       <w:r>
         <w:rPr>
           <w:rFonts w:ascii="Consolas" w:hAnsi="Consolas" w:cs="Consolas"/>
@@ -3447,6 +4157,7 @@
         </w:rPr>
         <w:t>IRouteHandler</w:t>
       </w:r>
+      <w:proofErr w:type="spellEnd"/>
     </w:p>
     <w:p>
       <w:pPr>
@@ -3495,6 +4206,7 @@
         </w:rPr>
         <w:t xml:space="preserve">        </w:t>
       </w:r>
+      <w:proofErr w:type="gramStart"/>
       <w:r>
         <w:rPr>
           <w:rFonts w:ascii="Consolas" w:hAnsi="Consolas" w:cs="Consolas"/>
@@ -3504,6 +4216,7 @@
         </w:rPr>
         <w:t>public</w:t>
       </w:r>
+      <w:proofErr w:type="gramEnd"/>
       <w:r>
         <w:rPr>
           <w:rFonts w:ascii="Consolas" w:hAnsi="Consolas" w:cs="Consolas"/>
@@ -3513,6 +4226,7 @@
         </w:rPr>
         <w:t xml:space="preserve"> </w:t>
       </w:r>
+      <w:proofErr w:type="spellStart"/>
       <w:r>
         <w:rPr>
           <w:rFonts w:ascii="Consolas" w:hAnsi="Consolas" w:cs="Consolas"/>
@@ -3522,15 +4236,37 @@
         </w:rPr>
         <w:t>IHttpHandler</w:t>
       </w:r>
-      <w:r>
-        <w:rPr>
-          <w:rFonts w:ascii="Consolas" w:hAnsi="Consolas" w:cs="Consolas"/>
-          <w:color w:val="000000"/>
-          <w:sz w:val="19"/>
-          <w:szCs w:val="19"/>
-        </w:rPr>
-        <w:t xml:space="preserve"> GetHttpHandler(</w:t>
-      </w:r>
+      <w:proofErr w:type="spellEnd"/>
+      <w:r>
+        <w:rPr>
+          <w:rFonts w:ascii="Consolas" w:hAnsi="Consolas" w:cs="Consolas"/>
+          <w:color w:val="000000"/>
+          <w:sz w:val="19"/>
+          <w:szCs w:val="19"/>
+        </w:rPr>
+        <w:t xml:space="preserve"> </w:t>
+      </w:r>
+      <w:proofErr w:type="spellStart"/>
+      <w:r>
+        <w:rPr>
+          <w:rFonts w:ascii="Consolas" w:hAnsi="Consolas" w:cs="Consolas"/>
+          <w:color w:val="000000"/>
+          <w:sz w:val="19"/>
+          <w:szCs w:val="19"/>
+        </w:rPr>
+        <w:t>GetHttpHandler</w:t>
+      </w:r>
+      <w:proofErr w:type="spellEnd"/>
+      <w:r>
+        <w:rPr>
+          <w:rFonts w:ascii="Consolas" w:hAnsi="Consolas" w:cs="Consolas"/>
+          <w:color w:val="000000"/>
+          <w:sz w:val="19"/>
+          <w:szCs w:val="19"/>
+        </w:rPr>
+        <w:t>(</w:t>
+      </w:r>
+      <w:proofErr w:type="spellStart"/>
       <w:r>
         <w:rPr>
           <w:rFonts w:ascii="Consolas" w:hAnsi="Consolas" w:cs="Consolas"/>
@@ -3540,14 +4276,35 @@
         </w:rPr>
         <w:t>RequestContext</w:t>
       </w:r>
-      <w:r>
-        <w:rPr>
-          <w:rFonts w:ascii="Consolas" w:hAnsi="Consolas" w:cs="Consolas"/>
-          <w:color w:val="000000"/>
-          <w:sz w:val="19"/>
-          <w:szCs w:val="19"/>
-        </w:rPr>
-        <w:t xml:space="preserve"> requestContext)</w:t>
+      <w:proofErr w:type="spellEnd"/>
+      <w:r>
+        <w:rPr>
+          <w:rFonts w:ascii="Consolas" w:hAnsi="Consolas" w:cs="Consolas"/>
+          <w:color w:val="000000"/>
+          <w:sz w:val="19"/>
+          <w:szCs w:val="19"/>
+        </w:rPr>
+        <w:t xml:space="preserve"> </w:t>
+      </w:r>
+      <w:proofErr w:type="spellStart"/>
+      <w:r>
+        <w:rPr>
+          <w:rFonts w:ascii="Consolas" w:hAnsi="Consolas" w:cs="Consolas"/>
+          <w:color w:val="000000"/>
+          <w:sz w:val="19"/>
+          <w:szCs w:val="19"/>
+        </w:rPr>
+        <w:t>requestContext</w:t>
+      </w:r>
+      <w:proofErr w:type="spellEnd"/>
+      <w:r>
+        <w:rPr>
+          <w:rFonts w:ascii="Consolas" w:hAnsi="Consolas" w:cs="Consolas"/>
+          <w:color w:val="000000"/>
+          <w:sz w:val="19"/>
+          <w:szCs w:val="19"/>
+        </w:rPr>
+        <w:t>)</w:t>
       </w:r>
     </w:p>
     <w:p>
@@ -3597,6 +4354,7 @@
         </w:rPr>
         <w:t xml:space="preserve">            </w:t>
       </w:r>
+      <w:proofErr w:type="gramStart"/>
       <w:r>
         <w:rPr>
           <w:rFonts w:ascii="Consolas" w:hAnsi="Consolas" w:cs="Consolas"/>
@@ -3606,6 +4364,7 @@
         </w:rPr>
         <w:t>return</w:t>
       </w:r>
+      <w:proofErr w:type="gramEnd"/>
       <w:r>
         <w:rPr>
           <w:rFonts w:ascii="Consolas" w:hAnsi="Consolas" w:cs="Consolas"/>
@@ -3633,6 +4392,7 @@
         </w:rPr>
         <w:t xml:space="preserve"> </w:t>
       </w:r>
+      <w:proofErr w:type="spellStart"/>
       <w:r>
         <w:rPr>
           <w:rFonts w:ascii="Consolas" w:hAnsi="Consolas" w:cs="Consolas"/>
@@ -3642,6 +4402,7 @@
         </w:rPr>
         <w:t>SampleHandler</w:t>
       </w:r>
+      <w:proofErr w:type="spellEnd"/>
       <w:r>
         <w:rPr>
           <w:rFonts w:ascii="Consolas" w:hAnsi="Consolas" w:cs="Consolas"/>
@@ -3732,6 +4493,7 @@
           <w:szCs w:val="19"/>
         </w:rPr>
       </w:pPr>
+      <w:proofErr w:type="spellStart"/>
       <w:r>
         <w:rPr>
           <w:rFonts w:ascii="Consolas" w:hAnsi="Consolas" w:cs="Consolas"/>
@@ -3741,6 +4503,7 @@
         </w:rPr>
         <w:t>HttpModule</w:t>
       </w:r>
+      <w:proofErr w:type="spellEnd"/>
     </w:p>
     <w:p>
       <w:pPr>
@@ -3756,6 +4519,7 @@
           <w:szCs w:val="19"/>
         </w:rPr>
       </w:pPr>
+      <w:proofErr w:type="spellStart"/>
       <w:r>
         <w:rPr>
           <w:rFonts w:ascii="Consolas" w:hAnsi="Consolas" w:cs="Consolas"/>
@@ -3766,6 +4530,7 @@
         <w:lastRenderedPageBreak/>
         <w:t>Web.config</w:t>
       </w:r>
+      <w:proofErr w:type="spellEnd"/>
     </w:p>
     <w:p>
       <w:pPr>
@@ -3807,6 +4572,7 @@
         </w:rPr>
         <w:t>&lt;</w:t>
       </w:r>
+      <w:proofErr w:type="gramStart"/>
       <w:r>
         <w:rPr>
           <w:rFonts w:ascii="Consolas" w:hAnsi="Consolas" w:cs="Consolas"/>
@@ -3816,6 +4582,7 @@
         </w:rPr>
         <w:t>configuration</w:t>
       </w:r>
+      <w:proofErr w:type="gramEnd"/>
       <w:r>
         <w:rPr>
           <w:rFonts w:ascii="Consolas" w:hAnsi="Consolas" w:cs="Consolas"/>
@@ -3863,6 +4630,8 @@
         </w:rPr>
         <w:t>&lt;</w:t>
       </w:r>
+      <w:proofErr w:type="spellStart"/>
+      <w:proofErr w:type="gramStart"/>
       <w:r>
         <w:rPr>
           <w:rFonts w:ascii="Consolas" w:hAnsi="Consolas" w:cs="Consolas"/>
@@ -3872,6 +4641,8 @@
         </w:rPr>
         <w:t>configSections</w:t>
       </w:r>
+      <w:proofErr w:type="spellEnd"/>
+      <w:proofErr w:type="gramEnd"/>
       <w:r>
         <w:rPr>
           <w:rFonts w:ascii="Consolas" w:hAnsi="Consolas" w:cs="Consolas"/>
@@ -4013,6 +4784,7 @@
         </w:rPr>
         <w:t>"</w:t>
       </w:r>
+      <w:proofErr w:type="spellStart"/>
       <w:r>
         <w:rPr>
           <w:rFonts w:ascii="Consolas" w:hAnsi="Consolas" w:cs="Consolas"/>
@@ -4022,6 +4794,7 @@
         </w:rPr>
         <w:t>HealthAssist.Configuration.RedirectSection</w:t>
       </w:r>
+      <w:proofErr w:type="spellEnd"/>
       <w:r>
         <w:rPr>
           <w:rFonts w:ascii="Consolas" w:hAnsi="Consolas" w:cs="Consolas"/>
@@ -4073,6 +4846,7 @@
         <w:tab/>
         <w:t>&lt;/</w:t>
       </w:r>
+      <w:proofErr w:type="spellStart"/>
       <w:r>
         <w:rPr>
           <w:rFonts w:ascii="Consolas" w:hAnsi="Consolas" w:cs="Consolas"/>
@@ -4082,6 +4856,7 @@
         </w:rPr>
         <w:t>configSections</w:t>
       </w:r>
+      <w:proofErr w:type="spellEnd"/>
       <w:r>
         <w:rPr>
           <w:rFonts w:ascii="Consolas" w:hAnsi="Consolas" w:cs="Consolas"/>
@@ -4146,6 +4921,7 @@
         </w:rPr>
         <w:t>&lt;</w:t>
       </w:r>
+      <w:proofErr w:type="gramStart"/>
       <w:r>
         <w:rPr>
           <w:rFonts w:ascii="Consolas" w:hAnsi="Consolas" w:cs="Consolas"/>
@@ -4155,6 +4931,7 @@
         </w:rPr>
         <w:t>redirects</w:t>
       </w:r>
+      <w:proofErr w:type="gramEnd"/>
       <w:r>
         <w:rPr>
           <w:rFonts w:ascii="Consolas" w:hAnsi="Consolas" w:cs="Consolas"/>
@@ -4489,6 +5266,7 @@
         </w:rPr>
         <w:t>"</w:t>
       </w:r>
+      <w:proofErr w:type="spellStart"/>
       <w:r>
         <w:rPr>
           <w:rFonts w:ascii="Consolas" w:hAnsi="Consolas" w:cs="Consolas"/>
@@ -4498,6 +5276,7 @@
         </w:rPr>
         <w:t>ContactChange</w:t>
       </w:r>
+      <w:proofErr w:type="spellEnd"/>
       <w:r>
         <w:rPr>
           <w:rFonts w:ascii="Consolas" w:hAnsi="Consolas" w:cs="Consolas"/>
@@ -4729,8 +5508,13 @@
         <w:spacing w:after="0" w:line="240" w:lineRule="auto"/>
       </w:pPr>
       <w:r>
-        <w:t>Add class Redirect.cs</w:t>
-      </w:r>
+        <w:t xml:space="preserve">Add class </w:t>
+      </w:r>
+      <w:proofErr w:type="spellStart"/>
+      <w:r>
+        <w:t>Redirect.cs</w:t>
+      </w:r>
+      <w:proofErr w:type="spellEnd"/>
     </w:p>
     <w:p>
       <w:pPr>
@@ -4747,6 +5531,7 @@
           <w:szCs w:val="19"/>
         </w:rPr>
       </w:pPr>
+      <w:proofErr w:type="gramStart"/>
       <w:r>
         <w:rPr>
           <w:rFonts w:ascii="Consolas" w:hAnsi="Consolas" w:cs="Consolas"/>
@@ -4756,15 +5541,27 @@
         </w:rPr>
         <w:t>namespace</w:t>
       </w:r>
-      <w:r>
-        <w:rPr>
-          <w:rFonts w:ascii="Consolas" w:hAnsi="Consolas" w:cs="Consolas"/>
-          <w:color w:val="000000"/>
-          <w:sz w:val="19"/>
-          <w:szCs w:val="19"/>
-        </w:rPr>
-        <w:t xml:space="preserve"> HealthAssist.Configuration</w:t>
-      </w:r>
+      <w:proofErr w:type="gramEnd"/>
+      <w:r>
+        <w:rPr>
+          <w:rFonts w:ascii="Consolas" w:hAnsi="Consolas" w:cs="Consolas"/>
+          <w:color w:val="000000"/>
+          <w:sz w:val="19"/>
+          <w:szCs w:val="19"/>
+        </w:rPr>
+        <w:t xml:space="preserve"> </w:t>
+      </w:r>
+      <w:proofErr w:type="spellStart"/>
+      <w:r>
+        <w:rPr>
+          <w:rFonts w:ascii="Consolas" w:hAnsi="Consolas" w:cs="Consolas"/>
+          <w:color w:val="000000"/>
+          <w:sz w:val="19"/>
+          <w:szCs w:val="19"/>
+        </w:rPr>
+        <w:t>HealthAssist.Configuration</w:t>
+      </w:r>
+      <w:proofErr w:type="spellEnd"/>
     </w:p>
     <w:p>
       <w:pPr>
@@ -4814,6 +5611,7 @@
         </w:rPr>
         <w:t xml:space="preserve">    </w:t>
       </w:r>
+      <w:proofErr w:type="gramStart"/>
       <w:r>
         <w:rPr>
           <w:rFonts w:ascii="Consolas" w:hAnsi="Consolas" w:cs="Consolas"/>
@@ -4823,6 +5621,7 @@
         </w:rPr>
         <w:t>public</w:t>
       </w:r>
+      <w:proofErr w:type="gramEnd"/>
       <w:r>
         <w:rPr>
           <w:rFonts w:ascii="Consolas" w:hAnsi="Consolas" w:cs="Consolas"/>
@@ -4868,6 +5667,7 @@
         </w:rPr>
         <w:t xml:space="preserve"> : </w:t>
       </w:r>
+      <w:proofErr w:type="spellStart"/>
       <w:r>
         <w:rPr>
           <w:rFonts w:ascii="Consolas" w:hAnsi="Consolas" w:cs="Consolas"/>
@@ -4877,6 +5677,7 @@
         </w:rPr>
         <w:t>ConfigurationElement</w:t>
       </w:r>
+      <w:proofErr w:type="spellEnd"/>
     </w:p>
     <w:p>
       <w:pPr>
@@ -4925,6 +5726,8 @@
         </w:rPr>
         <w:t xml:space="preserve">        [</w:t>
       </w:r>
+      <w:proofErr w:type="spellStart"/>
+      <w:proofErr w:type="gramStart"/>
       <w:r>
         <w:rPr>
           <w:rFonts w:ascii="Consolas" w:hAnsi="Consolas" w:cs="Consolas"/>
@@ -4934,6 +5737,7 @@
         </w:rPr>
         <w:t>ConfigurationProperty</w:t>
       </w:r>
+      <w:proofErr w:type="spellEnd"/>
       <w:r>
         <w:rPr>
           <w:rFonts w:ascii="Consolas" w:hAnsi="Consolas" w:cs="Consolas"/>
@@ -4943,6 +5747,7 @@
         </w:rPr>
         <w:t>(</w:t>
       </w:r>
+      <w:proofErr w:type="gramEnd"/>
       <w:r>
         <w:rPr>
           <w:rFonts w:ascii="Consolas" w:hAnsi="Consolas" w:cs="Consolas"/>
@@ -4985,6 +5790,7 @@
         </w:rPr>
         <w:t xml:space="preserve">        </w:t>
       </w:r>
+      <w:proofErr w:type="gramStart"/>
       <w:r>
         <w:rPr>
           <w:rFonts w:ascii="Consolas" w:hAnsi="Consolas" w:cs="Consolas"/>
@@ -4994,6 +5800,7 @@
         </w:rPr>
         <w:t>public</w:t>
       </w:r>
+      <w:proofErr w:type="gramEnd"/>
       <w:r>
         <w:rPr>
           <w:rFonts w:ascii="Consolas" w:hAnsi="Consolas" w:cs="Consolas"/>
@@ -5069,6 +5876,7 @@
         </w:rPr>
         <w:t xml:space="preserve">            </w:t>
       </w:r>
+      <w:proofErr w:type="gramStart"/>
       <w:r>
         <w:rPr>
           <w:rFonts w:ascii="Consolas" w:hAnsi="Consolas" w:cs="Consolas"/>
@@ -5078,6 +5886,7 @@
         </w:rPr>
         <w:t>get</w:t>
       </w:r>
+      <w:proofErr w:type="gramEnd"/>
       <w:r>
         <w:rPr>
           <w:rFonts w:ascii="Consolas" w:hAnsi="Consolas" w:cs="Consolas"/>
@@ -5183,6 +5992,7 @@
         </w:rPr>
         <w:t xml:space="preserve">            </w:t>
       </w:r>
+      <w:proofErr w:type="gramStart"/>
       <w:r>
         <w:rPr>
           <w:rFonts w:ascii="Consolas" w:hAnsi="Consolas" w:cs="Consolas"/>
@@ -5192,6 +6002,7 @@
         </w:rPr>
         <w:t>set</w:t>
       </w:r>
+      <w:proofErr w:type="gramEnd"/>
       <w:r>
         <w:rPr>
           <w:rFonts w:ascii="Consolas" w:hAnsi="Consolas" w:cs="Consolas"/>
@@ -5318,6 +6129,8 @@
         </w:rPr>
         <w:t xml:space="preserve">        [</w:t>
       </w:r>
+      <w:proofErr w:type="spellStart"/>
+      <w:proofErr w:type="gramStart"/>
       <w:r>
         <w:rPr>
           <w:rFonts w:ascii="Consolas" w:hAnsi="Consolas" w:cs="Consolas"/>
@@ -5327,6 +6140,7 @@
         </w:rPr>
         <w:t>ConfigurationProperty</w:t>
       </w:r>
+      <w:proofErr w:type="spellEnd"/>
       <w:r>
         <w:rPr>
           <w:rFonts w:ascii="Consolas" w:hAnsi="Consolas" w:cs="Consolas"/>
@@ -5336,6 +6150,7 @@
         </w:rPr>
         <w:t>(</w:t>
       </w:r>
+      <w:proofErr w:type="gramEnd"/>
       <w:r>
         <w:rPr>
           <w:rFonts w:ascii="Consolas" w:hAnsi="Consolas" w:cs="Consolas"/>
@@ -5378,6 +6193,7 @@
         </w:rPr>
         <w:t xml:space="preserve">        </w:t>
       </w:r>
+      <w:proofErr w:type="gramStart"/>
       <w:r>
         <w:rPr>
           <w:rFonts w:ascii="Consolas" w:hAnsi="Consolas" w:cs="Consolas"/>
@@ -5387,6 +6203,7 @@
         </w:rPr>
         <w:t>public</w:t>
       </w:r>
+      <w:proofErr w:type="gramEnd"/>
       <w:r>
         <w:rPr>
           <w:rFonts w:ascii="Consolas" w:hAnsi="Consolas" w:cs="Consolas"/>
@@ -5462,6 +6279,7 @@
         </w:rPr>
         <w:t xml:space="preserve">            </w:t>
       </w:r>
+      <w:proofErr w:type="gramStart"/>
       <w:r>
         <w:rPr>
           <w:rFonts w:ascii="Consolas" w:hAnsi="Consolas" w:cs="Consolas"/>
@@ -5471,6 +6289,7 @@
         </w:rPr>
         <w:t>get</w:t>
       </w:r>
+      <w:proofErr w:type="gramEnd"/>
       <w:r>
         <w:rPr>
           <w:rFonts w:ascii="Consolas" w:hAnsi="Consolas" w:cs="Consolas"/>
@@ -5576,6 +6395,7 @@
         </w:rPr>
         <w:t xml:space="preserve">            </w:t>
       </w:r>
+      <w:proofErr w:type="gramStart"/>
       <w:r>
         <w:rPr>
           <w:rFonts w:ascii="Consolas" w:hAnsi="Consolas" w:cs="Consolas"/>
@@ -5585,6 +6405,7 @@
         </w:rPr>
         <w:t>set</w:t>
       </w:r>
+      <w:proofErr w:type="gramEnd"/>
       <w:r>
         <w:rPr>
           <w:rFonts w:ascii="Consolas" w:hAnsi="Consolas" w:cs="Consolas"/>
@@ -5711,6 +6532,8 @@
         </w:rPr>
         <w:t xml:space="preserve">        [</w:t>
       </w:r>
+      <w:proofErr w:type="spellStart"/>
+      <w:proofErr w:type="gramStart"/>
       <w:r>
         <w:rPr>
           <w:rFonts w:ascii="Consolas" w:hAnsi="Consolas" w:cs="Consolas"/>
@@ -5720,6 +6543,7 @@
         </w:rPr>
         <w:t>ConfigurationProperty</w:t>
       </w:r>
+      <w:proofErr w:type="spellEnd"/>
       <w:r>
         <w:rPr>
           <w:rFonts w:ascii="Consolas" w:hAnsi="Consolas" w:cs="Consolas"/>
@@ -5729,6 +6553,7 @@
         </w:rPr>
         <w:t>(</w:t>
       </w:r>
+      <w:proofErr w:type="gramEnd"/>
       <w:r>
         <w:rPr>
           <w:rFonts w:ascii="Consolas" w:hAnsi="Consolas" w:cs="Consolas"/>
@@ -5771,6 +6596,7 @@
         </w:rPr>
         <w:t xml:space="preserve">        </w:t>
       </w:r>
+      <w:proofErr w:type="gramStart"/>
       <w:r>
         <w:rPr>
           <w:rFonts w:ascii="Consolas" w:hAnsi="Consolas" w:cs="Consolas"/>
@@ -5780,6 +6606,7 @@
         </w:rPr>
         <w:t>public</w:t>
       </w:r>
+      <w:proofErr w:type="gramEnd"/>
       <w:r>
         <w:rPr>
           <w:rFonts w:ascii="Consolas" w:hAnsi="Consolas" w:cs="Consolas"/>
@@ -5855,6 +6682,7 @@
         </w:rPr>
         <w:t xml:space="preserve">            </w:t>
       </w:r>
+      <w:proofErr w:type="gramStart"/>
       <w:r>
         <w:rPr>
           <w:rFonts w:ascii="Consolas" w:hAnsi="Consolas" w:cs="Consolas"/>
@@ -5864,6 +6692,7 @@
         </w:rPr>
         <w:t>get</w:t>
       </w:r>
+      <w:proofErr w:type="gramEnd"/>
       <w:r>
         <w:rPr>
           <w:rFonts w:ascii="Consolas" w:hAnsi="Consolas" w:cs="Consolas"/>
@@ -5969,6 +6798,7 @@
         </w:rPr>
         <w:t xml:space="preserve">            </w:t>
       </w:r>
+      <w:proofErr w:type="gramStart"/>
       <w:r>
         <w:rPr>
           <w:rFonts w:ascii="Consolas" w:hAnsi="Consolas" w:cs="Consolas"/>
@@ -5978,6 +6808,7 @@
         </w:rPr>
         <w:t>set</w:t>
       </w:r>
+      <w:proofErr w:type="gramEnd"/>
       <w:r>
         <w:rPr>
           <w:rFonts w:ascii="Consolas" w:hAnsi="Consolas" w:cs="Consolas"/>
@@ -6131,27 +6962,30 @@
       <w:r>
         <w:t xml:space="preserve">Add Class </w:t>
       </w:r>
+      <w:proofErr w:type="spellStart"/>
       <w:r>
         <w:t>RedirectCollection</w:t>
       </w:r>
       <w:r>
         <w:t>.cs</w:t>
       </w:r>
-    </w:p>
-    <w:p>
-      <w:pPr>
-        <w:autoSpaceDE w:val="0"/>
-        <w:autoSpaceDN w:val="0"/>
-        <w:adjustRightInd w:val="0"/>
-        <w:spacing w:after="0" w:line="240" w:lineRule="auto"/>
-        <w:ind w:left="720"/>
-        <w:rPr>
-          <w:rFonts w:ascii="Consolas" w:hAnsi="Consolas" w:cs="Consolas"/>
-          <w:color w:val="000000"/>
-          <w:sz w:val="19"/>
-          <w:szCs w:val="19"/>
-        </w:rPr>
-      </w:pPr>
+      <w:proofErr w:type="spellEnd"/>
+    </w:p>
+    <w:p>
+      <w:pPr>
+        <w:autoSpaceDE w:val="0"/>
+        <w:autoSpaceDN w:val="0"/>
+        <w:adjustRightInd w:val="0"/>
+        <w:spacing w:after="0" w:line="240" w:lineRule="auto"/>
+        <w:ind w:left="720"/>
+        <w:rPr>
+          <w:rFonts w:ascii="Consolas" w:hAnsi="Consolas" w:cs="Consolas"/>
+          <w:color w:val="000000"/>
+          <w:sz w:val="19"/>
+          <w:szCs w:val="19"/>
+        </w:rPr>
+      </w:pPr>
+      <w:proofErr w:type="gramStart"/>
       <w:r>
         <w:rPr>
           <w:rFonts w:ascii="Consolas" w:hAnsi="Consolas" w:cs="Consolas"/>
@@ -6161,15 +6995,27 @@
         </w:rPr>
         <w:t>namespace</w:t>
       </w:r>
-      <w:r>
-        <w:rPr>
-          <w:rFonts w:ascii="Consolas" w:hAnsi="Consolas" w:cs="Consolas"/>
-          <w:color w:val="000000"/>
-          <w:sz w:val="19"/>
-          <w:szCs w:val="19"/>
-        </w:rPr>
-        <w:t xml:space="preserve"> HealthAssist.Configuration</w:t>
-      </w:r>
+      <w:proofErr w:type="gramEnd"/>
+      <w:r>
+        <w:rPr>
+          <w:rFonts w:ascii="Consolas" w:hAnsi="Consolas" w:cs="Consolas"/>
+          <w:color w:val="000000"/>
+          <w:sz w:val="19"/>
+          <w:szCs w:val="19"/>
+        </w:rPr>
+        <w:t xml:space="preserve"> </w:t>
+      </w:r>
+      <w:proofErr w:type="spellStart"/>
+      <w:r>
+        <w:rPr>
+          <w:rFonts w:ascii="Consolas" w:hAnsi="Consolas" w:cs="Consolas"/>
+          <w:color w:val="000000"/>
+          <w:sz w:val="19"/>
+          <w:szCs w:val="19"/>
+        </w:rPr>
+        <w:t>HealthAssist.Configuration</w:t>
+      </w:r>
+      <w:proofErr w:type="spellEnd"/>
     </w:p>
     <w:p>
       <w:pPr>
@@ -6218,6 +7064,7 @@
         </w:rPr>
         <w:t xml:space="preserve">    </w:t>
       </w:r>
+      <w:proofErr w:type="gramStart"/>
       <w:r>
         <w:rPr>
           <w:rFonts w:ascii="Consolas" w:hAnsi="Consolas" w:cs="Consolas"/>
@@ -6227,6 +7074,7 @@
         </w:rPr>
         <w:t>public</w:t>
       </w:r>
+      <w:proofErr w:type="gramEnd"/>
       <w:r>
         <w:rPr>
           <w:rFonts w:ascii="Consolas" w:hAnsi="Consolas" w:cs="Consolas"/>
@@ -6254,6 +7102,7 @@
         </w:rPr>
         <w:t xml:space="preserve"> </w:t>
       </w:r>
+      <w:proofErr w:type="spellStart"/>
       <w:r>
         <w:rPr>
           <w:rFonts w:ascii="Consolas" w:hAnsi="Consolas" w:cs="Consolas"/>
@@ -6263,6 +7112,7 @@
         </w:rPr>
         <w:t>RedirectCollection</w:t>
       </w:r>
+      <w:proofErr w:type="spellEnd"/>
       <w:r>
         <w:rPr>
           <w:rFonts w:ascii="Consolas" w:hAnsi="Consolas" w:cs="Consolas"/>
@@ -6272,6 +7122,7 @@
         </w:rPr>
         <w:t xml:space="preserve"> : </w:t>
       </w:r>
+      <w:proofErr w:type="spellStart"/>
       <w:r>
         <w:rPr>
           <w:rFonts w:ascii="Consolas" w:hAnsi="Consolas" w:cs="Consolas"/>
@@ -6281,6 +7132,7 @@
         </w:rPr>
         <w:t>ConfigurationElementCollection</w:t>
       </w:r>
+      <w:proofErr w:type="spellEnd"/>
     </w:p>
     <w:p>
       <w:pPr>
@@ -6329,6 +7181,7 @@
         </w:rPr>
         <w:t xml:space="preserve">        </w:t>
       </w:r>
+      <w:proofErr w:type="gramStart"/>
       <w:r>
         <w:rPr>
           <w:rFonts w:ascii="Consolas" w:hAnsi="Consolas" w:cs="Consolas"/>
@@ -6338,6 +7191,7 @@
         </w:rPr>
         <w:t>protected</w:t>
       </w:r>
+      <w:proofErr w:type="gramEnd"/>
       <w:r>
         <w:rPr>
           <w:rFonts w:ascii="Consolas" w:hAnsi="Consolas" w:cs="Consolas"/>
@@ -6365,6 +7219,7 @@
         </w:rPr>
         <w:t xml:space="preserve"> </w:t>
       </w:r>
+      <w:proofErr w:type="spellStart"/>
       <w:r>
         <w:rPr>
           <w:rFonts w:ascii="Consolas" w:hAnsi="Consolas" w:cs="Consolas"/>
@@ -6374,14 +7229,35 @@
         </w:rPr>
         <w:t>ConfigurationElement</w:t>
       </w:r>
-      <w:r>
-        <w:rPr>
-          <w:rFonts w:ascii="Consolas" w:hAnsi="Consolas" w:cs="Consolas"/>
-          <w:color w:val="000000"/>
-          <w:sz w:val="19"/>
-          <w:szCs w:val="19"/>
-        </w:rPr>
-        <w:t xml:space="preserve"> CreateNewElement()</w:t>
+      <w:proofErr w:type="spellEnd"/>
+      <w:r>
+        <w:rPr>
+          <w:rFonts w:ascii="Consolas" w:hAnsi="Consolas" w:cs="Consolas"/>
+          <w:color w:val="000000"/>
+          <w:sz w:val="19"/>
+          <w:szCs w:val="19"/>
+        </w:rPr>
+        <w:t xml:space="preserve"> </w:t>
+      </w:r>
+      <w:proofErr w:type="spellStart"/>
+      <w:r>
+        <w:rPr>
+          <w:rFonts w:ascii="Consolas" w:hAnsi="Consolas" w:cs="Consolas"/>
+          <w:color w:val="000000"/>
+          <w:sz w:val="19"/>
+          <w:szCs w:val="19"/>
+        </w:rPr>
+        <w:t>CreateNewElement</w:t>
+      </w:r>
+      <w:proofErr w:type="spellEnd"/>
+      <w:r>
+        <w:rPr>
+          <w:rFonts w:ascii="Consolas" w:hAnsi="Consolas" w:cs="Consolas"/>
+          <w:color w:val="000000"/>
+          <w:sz w:val="19"/>
+          <w:szCs w:val="19"/>
+        </w:rPr>
+        <w:t>()</w:t>
       </w:r>
     </w:p>
     <w:p>
@@ -6431,6 +7307,7 @@
         </w:rPr>
         <w:t xml:space="preserve">            </w:t>
       </w:r>
+      <w:proofErr w:type="gramStart"/>
       <w:r>
         <w:rPr>
           <w:rFonts w:ascii="Consolas" w:hAnsi="Consolas" w:cs="Consolas"/>
@@ -6440,6 +7317,7 @@
         </w:rPr>
         <w:t>return</w:t>
       </w:r>
+      <w:proofErr w:type="gramEnd"/>
       <w:r>
         <w:rPr>
           <w:rFonts w:ascii="Consolas" w:hAnsi="Consolas" w:cs="Consolas"/>
@@ -6548,6 +7426,7 @@
         </w:rPr>
         <w:t xml:space="preserve">        </w:t>
       </w:r>
+      <w:proofErr w:type="gramStart"/>
       <w:r>
         <w:rPr>
           <w:rFonts w:ascii="Consolas" w:hAnsi="Consolas" w:cs="Consolas"/>
@@ -6557,6 +7436,7 @@
         </w:rPr>
         <w:t>protected</w:t>
       </w:r>
+      <w:proofErr w:type="gramEnd"/>
       <w:r>
         <w:rPr>
           <w:rFonts w:ascii="Consolas" w:hAnsi="Consolas" w:cs="Consolas"/>
@@ -6600,8 +7480,29 @@
           <w:sz w:val="19"/>
           <w:szCs w:val="19"/>
         </w:rPr>
-        <w:t xml:space="preserve"> GetElementKey(</w:t>
-      </w:r>
+        <w:t xml:space="preserve"> </w:t>
+      </w:r>
+      <w:proofErr w:type="spellStart"/>
+      <w:r>
+        <w:rPr>
+          <w:rFonts w:ascii="Consolas" w:hAnsi="Consolas" w:cs="Consolas"/>
+          <w:color w:val="000000"/>
+          <w:sz w:val="19"/>
+          <w:szCs w:val="19"/>
+        </w:rPr>
+        <w:t>GetElementKey</w:t>
+      </w:r>
+      <w:proofErr w:type="spellEnd"/>
+      <w:r>
+        <w:rPr>
+          <w:rFonts w:ascii="Consolas" w:hAnsi="Consolas" w:cs="Consolas"/>
+          <w:color w:val="000000"/>
+          <w:sz w:val="19"/>
+          <w:szCs w:val="19"/>
+        </w:rPr>
+        <w:t>(</w:t>
+      </w:r>
+      <w:proofErr w:type="spellStart"/>
       <w:r>
         <w:rPr>
           <w:rFonts w:ascii="Consolas" w:hAnsi="Consolas" w:cs="Consolas"/>
@@ -6611,6 +7512,7 @@
         </w:rPr>
         <w:t>ConfigurationElement</w:t>
       </w:r>
+      <w:proofErr w:type="spellEnd"/>
       <w:r>
         <w:rPr>
           <w:rFonts w:ascii="Consolas" w:hAnsi="Consolas" w:cs="Consolas"/>
@@ -6668,6 +7570,7 @@
         </w:rPr>
         <w:t xml:space="preserve">            </w:t>
       </w:r>
+      <w:proofErr w:type="gramStart"/>
       <w:r>
         <w:rPr>
           <w:rFonts w:ascii="Consolas" w:hAnsi="Consolas" w:cs="Consolas"/>
@@ -6677,6 +7580,7 @@
         </w:rPr>
         <w:t>return</w:t>
       </w:r>
+      <w:proofErr w:type="gramEnd"/>
       <w:r>
         <w:rPr>
           <w:rFonts w:ascii="Consolas" w:hAnsi="Consolas" w:cs="Consolas"/>
@@ -6785,27 +7689,30 @@
       <w:r>
         <w:t xml:space="preserve">Add Class </w:t>
       </w:r>
+      <w:proofErr w:type="spellStart"/>
       <w:r>
         <w:t>RedirectSection</w:t>
       </w:r>
       <w:r>
         <w:t>.cs</w:t>
       </w:r>
-    </w:p>
-    <w:p>
-      <w:pPr>
-        <w:autoSpaceDE w:val="0"/>
-        <w:autoSpaceDN w:val="0"/>
-        <w:adjustRightInd w:val="0"/>
-        <w:spacing w:after="0" w:line="240" w:lineRule="auto"/>
-        <w:ind w:left="720"/>
-        <w:rPr>
-          <w:rFonts w:ascii="Consolas" w:hAnsi="Consolas" w:cs="Consolas"/>
-          <w:color w:val="000000"/>
-          <w:sz w:val="19"/>
-          <w:szCs w:val="19"/>
-        </w:rPr>
-      </w:pPr>
+      <w:proofErr w:type="spellEnd"/>
+    </w:p>
+    <w:p>
+      <w:pPr>
+        <w:autoSpaceDE w:val="0"/>
+        <w:autoSpaceDN w:val="0"/>
+        <w:adjustRightInd w:val="0"/>
+        <w:spacing w:after="0" w:line="240" w:lineRule="auto"/>
+        <w:ind w:left="720"/>
+        <w:rPr>
+          <w:rFonts w:ascii="Consolas" w:hAnsi="Consolas" w:cs="Consolas"/>
+          <w:color w:val="000000"/>
+          <w:sz w:val="19"/>
+          <w:szCs w:val="19"/>
+        </w:rPr>
+      </w:pPr>
+      <w:proofErr w:type="gramStart"/>
       <w:r>
         <w:rPr>
           <w:rFonts w:ascii="Consolas" w:hAnsi="Consolas" w:cs="Consolas"/>
@@ -6815,15 +7722,27 @@
         </w:rPr>
         <w:t>namespace</w:t>
       </w:r>
-      <w:r>
-        <w:rPr>
-          <w:rFonts w:ascii="Consolas" w:hAnsi="Consolas" w:cs="Consolas"/>
-          <w:color w:val="000000"/>
-          <w:sz w:val="19"/>
-          <w:szCs w:val="19"/>
-        </w:rPr>
-        <w:t xml:space="preserve"> HealthAssist.Configuration</w:t>
-      </w:r>
+      <w:proofErr w:type="gramEnd"/>
+      <w:r>
+        <w:rPr>
+          <w:rFonts w:ascii="Consolas" w:hAnsi="Consolas" w:cs="Consolas"/>
+          <w:color w:val="000000"/>
+          <w:sz w:val="19"/>
+          <w:szCs w:val="19"/>
+        </w:rPr>
+        <w:t xml:space="preserve"> </w:t>
+      </w:r>
+      <w:proofErr w:type="spellStart"/>
+      <w:r>
+        <w:rPr>
+          <w:rFonts w:ascii="Consolas" w:hAnsi="Consolas" w:cs="Consolas"/>
+          <w:color w:val="000000"/>
+          <w:sz w:val="19"/>
+          <w:szCs w:val="19"/>
+        </w:rPr>
+        <w:t>HealthAssist.Configuration</w:t>
+      </w:r>
+      <w:proofErr w:type="spellEnd"/>
     </w:p>
     <w:p>
       <w:pPr>
@@ -6873,6 +7792,7 @@
         </w:rPr>
         <w:t xml:space="preserve">    </w:t>
       </w:r>
+      <w:proofErr w:type="gramStart"/>
       <w:r>
         <w:rPr>
           <w:rFonts w:ascii="Consolas" w:hAnsi="Consolas" w:cs="Consolas"/>
@@ -6882,6 +7802,7 @@
         </w:rPr>
         <w:t>public</w:t>
       </w:r>
+      <w:proofErr w:type="gramEnd"/>
       <w:r>
         <w:rPr>
           <w:rFonts w:ascii="Consolas" w:hAnsi="Consolas" w:cs="Consolas"/>
@@ -6909,6 +7830,7 @@
         </w:rPr>
         <w:t xml:space="preserve"> </w:t>
       </w:r>
+      <w:proofErr w:type="spellStart"/>
       <w:r>
         <w:rPr>
           <w:rFonts w:ascii="Consolas" w:hAnsi="Consolas" w:cs="Consolas"/>
@@ -6918,6 +7840,7 @@
         </w:rPr>
         <w:t>RedirectSection</w:t>
       </w:r>
+      <w:proofErr w:type="spellEnd"/>
       <w:r>
         <w:rPr>
           <w:rFonts w:ascii="Consolas" w:hAnsi="Consolas" w:cs="Consolas"/>
@@ -6927,6 +7850,7 @@
         </w:rPr>
         <w:t xml:space="preserve"> : </w:t>
       </w:r>
+      <w:proofErr w:type="spellStart"/>
       <w:r>
         <w:rPr>
           <w:rFonts w:ascii="Consolas" w:hAnsi="Consolas" w:cs="Consolas"/>
@@ -6936,6 +7860,7 @@
         </w:rPr>
         <w:t>ConfigurationSection</w:t>
       </w:r>
+      <w:proofErr w:type="spellEnd"/>
     </w:p>
     <w:p>
       <w:pPr>
@@ -6984,6 +7909,8 @@
         </w:rPr>
         <w:t xml:space="preserve">        [</w:t>
       </w:r>
+      <w:proofErr w:type="spellStart"/>
+      <w:proofErr w:type="gramStart"/>
       <w:r>
         <w:rPr>
           <w:rFonts w:ascii="Consolas" w:hAnsi="Consolas" w:cs="Consolas"/>
@@ -6993,6 +7920,7 @@
         </w:rPr>
         <w:t>ConfigurationProperty</w:t>
       </w:r>
+      <w:proofErr w:type="spellEnd"/>
       <w:r>
         <w:rPr>
           <w:rFonts w:ascii="Consolas" w:hAnsi="Consolas" w:cs="Consolas"/>
@@ -7002,6 +7930,7 @@
         </w:rPr>
         <w:t>(</w:t>
       </w:r>
+      <w:proofErr w:type="gramEnd"/>
       <w:r>
         <w:rPr>
           <w:rFonts w:ascii="Consolas" w:hAnsi="Consolas" w:cs="Consolas"/>
@@ -7018,7 +7947,27 @@
           <w:sz w:val="19"/>
           <w:szCs w:val="19"/>
         </w:rPr>
-        <w:t xml:space="preserve">, IsDefaultCollection = </w:t>
+        <w:t xml:space="preserve">, </w:t>
+      </w:r>
+      <w:proofErr w:type="spellStart"/>
+      <w:r>
+        <w:rPr>
+          <w:rFonts w:ascii="Consolas" w:hAnsi="Consolas" w:cs="Consolas"/>
+          <w:color w:val="000000"/>
+          <w:sz w:val="19"/>
+          <w:szCs w:val="19"/>
+        </w:rPr>
+        <w:t>IsDefaultCollection</w:t>
+      </w:r>
+      <w:proofErr w:type="spellEnd"/>
+      <w:r>
+        <w:rPr>
+          <w:rFonts w:ascii="Consolas" w:hAnsi="Consolas" w:cs="Consolas"/>
+          <w:color w:val="000000"/>
+          <w:sz w:val="19"/>
+          <w:szCs w:val="19"/>
+        </w:rPr>
+        <w:t xml:space="preserve"> = </w:t>
       </w:r>
       <w:r>
         <w:rPr>
@@ -7062,6 +8011,8 @@
         </w:rPr>
         <w:t xml:space="preserve">        [</w:t>
       </w:r>
+      <w:proofErr w:type="spellStart"/>
+      <w:proofErr w:type="gramStart"/>
       <w:r>
         <w:rPr>
           <w:rFonts w:ascii="Consolas" w:hAnsi="Consolas" w:cs="Consolas"/>
@@ -7071,6 +8022,7 @@
         </w:rPr>
         <w:t>ConfigurationCollection</w:t>
       </w:r>
+      <w:proofErr w:type="spellEnd"/>
       <w:r>
         <w:rPr>
           <w:rFonts w:ascii="Consolas" w:hAnsi="Consolas" w:cs="Consolas"/>
@@ -7080,6 +8032,8 @@
         </w:rPr>
         <w:t>(</w:t>
       </w:r>
+      <w:proofErr w:type="spellStart"/>
+      <w:proofErr w:type="gramEnd"/>
       <w:r>
         <w:rPr>
           <w:rFonts w:ascii="Consolas" w:hAnsi="Consolas" w:cs="Consolas"/>
@@ -7089,6 +8043,7 @@
         </w:rPr>
         <w:t>typeof</w:t>
       </w:r>
+      <w:proofErr w:type="spellEnd"/>
       <w:r>
         <w:rPr>
           <w:rFonts w:ascii="Consolas" w:hAnsi="Consolas" w:cs="Consolas"/>
@@ -7098,6 +8053,7 @@
         </w:rPr>
         <w:t>(</w:t>
       </w:r>
+      <w:proofErr w:type="spellStart"/>
       <w:r>
         <w:rPr>
           <w:rFonts w:ascii="Consolas" w:hAnsi="Consolas" w:cs="Consolas"/>
@@ -7107,6 +8063,7 @@
         </w:rPr>
         <w:t>RedirectCollection</w:t>
       </w:r>
+      <w:proofErr w:type="spellEnd"/>
       <w:r>
         <w:rPr>
           <w:rFonts w:ascii="Consolas" w:hAnsi="Consolas" w:cs="Consolas"/>
@@ -7140,6 +8097,7 @@
         </w:rPr>
         <w:t xml:space="preserve">        </w:t>
       </w:r>
+      <w:proofErr w:type="gramStart"/>
       <w:r>
         <w:rPr>
           <w:rFonts w:ascii="Consolas" w:hAnsi="Consolas" w:cs="Consolas"/>
@@ -7149,6 +8107,7 @@
         </w:rPr>
         <w:t>public</w:t>
       </w:r>
+      <w:proofErr w:type="gramEnd"/>
       <w:r>
         <w:rPr>
           <w:rFonts w:ascii="Consolas" w:hAnsi="Consolas" w:cs="Consolas"/>
@@ -7158,6 +8117,7 @@
         </w:rPr>
         <w:t xml:space="preserve"> </w:t>
       </w:r>
+      <w:proofErr w:type="spellStart"/>
       <w:r>
         <w:rPr>
           <w:rFonts w:ascii="Consolas" w:hAnsi="Consolas" w:cs="Consolas"/>
@@ -7167,6 +8127,7 @@
         </w:rPr>
         <w:t>RedirectCollection</w:t>
       </w:r>
+      <w:proofErr w:type="spellEnd"/>
       <w:r>
         <w:rPr>
           <w:rFonts w:ascii="Consolas" w:hAnsi="Consolas" w:cs="Consolas"/>
@@ -7224,6 +8185,7 @@
         </w:rPr>
         <w:t xml:space="preserve">            </w:t>
       </w:r>
+      <w:proofErr w:type="gramStart"/>
       <w:r>
         <w:rPr>
           <w:rFonts w:ascii="Consolas" w:hAnsi="Consolas" w:cs="Consolas"/>
@@ -7233,6 +8195,7 @@
         </w:rPr>
         <w:t>get</w:t>
       </w:r>
+      <w:proofErr w:type="gramEnd"/>
       <w:r>
         <w:rPr>
           <w:rFonts w:ascii="Consolas" w:hAnsi="Consolas" w:cs="Consolas"/>
@@ -7260,6 +8223,7 @@
         </w:rPr>
         <w:t xml:space="preserve"> (</w:t>
       </w:r>
+      <w:proofErr w:type="spellStart"/>
       <w:r>
         <w:rPr>
           <w:rFonts w:ascii="Consolas" w:hAnsi="Consolas" w:cs="Consolas"/>
@@ -7269,6 +8233,7 @@
         </w:rPr>
         <w:t>RedirectCollection</w:t>
       </w:r>
+      <w:proofErr w:type="spellEnd"/>
       <w:r>
         <w:rPr>
           <w:rFonts w:ascii="Consolas" w:hAnsi="Consolas" w:cs="Consolas"/>
@@ -7389,27 +8354,30 @@
       <w:r>
         <w:t xml:space="preserve">Add Class </w:t>
       </w:r>
+      <w:proofErr w:type="spellStart"/>
       <w:r>
         <w:t>RedirectModule</w:t>
       </w:r>
       <w:r>
         <w:t>.cs</w:t>
       </w:r>
-    </w:p>
-    <w:p>
-      <w:pPr>
-        <w:autoSpaceDE w:val="0"/>
-        <w:autoSpaceDN w:val="0"/>
-        <w:adjustRightInd w:val="0"/>
-        <w:spacing w:after="0" w:line="240" w:lineRule="auto"/>
-        <w:ind w:left="720"/>
-        <w:rPr>
-          <w:rFonts w:ascii="Consolas" w:hAnsi="Consolas" w:cs="Consolas"/>
-          <w:color w:val="000000"/>
-          <w:sz w:val="19"/>
-          <w:szCs w:val="19"/>
-        </w:rPr>
-      </w:pPr>
+      <w:proofErr w:type="spellEnd"/>
+    </w:p>
+    <w:p>
+      <w:pPr>
+        <w:autoSpaceDE w:val="0"/>
+        <w:autoSpaceDN w:val="0"/>
+        <w:adjustRightInd w:val="0"/>
+        <w:spacing w:after="0" w:line="240" w:lineRule="auto"/>
+        <w:ind w:left="720"/>
+        <w:rPr>
+          <w:rFonts w:ascii="Consolas" w:hAnsi="Consolas" w:cs="Consolas"/>
+          <w:color w:val="000000"/>
+          <w:sz w:val="19"/>
+          <w:szCs w:val="19"/>
+        </w:rPr>
+      </w:pPr>
+      <w:proofErr w:type="gramStart"/>
       <w:r>
         <w:rPr>
           <w:rFonts w:ascii="Consolas" w:hAnsi="Consolas" w:cs="Consolas"/>
@@ -7419,15 +8387,27 @@
         </w:rPr>
         <w:t>namespace</w:t>
       </w:r>
-      <w:r>
-        <w:rPr>
-          <w:rFonts w:ascii="Consolas" w:hAnsi="Consolas" w:cs="Consolas"/>
-          <w:color w:val="000000"/>
-          <w:sz w:val="19"/>
-          <w:szCs w:val="19"/>
-        </w:rPr>
-        <w:t xml:space="preserve"> HealthAssist.Configuration</w:t>
-      </w:r>
+      <w:proofErr w:type="gramEnd"/>
+      <w:r>
+        <w:rPr>
+          <w:rFonts w:ascii="Consolas" w:hAnsi="Consolas" w:cs="Consolas"/>
+          <w:color w:val="000000"/>
+          <w:sz w:val="19"/>
+          <w:szCs w:val="19"/>
+        </w:rPr>
+        <w:t xml:space="preserve"> </w:t>
+      </w:r>
+      <w:proofErr w:type="spellStart"/>
+      <w:r>
+        <w:rPr>
+          <w:rFonts w:ascii="Consolas" w:hAnsi="Consolas" w:cs="Consolas"/>
+          <w:color w:val="000000"/>
+          <w:sz w:val="19"/>
+          <w:szCs w:val="19"/>
+        </w:rPr>
+        <w:t>HealthAssist.Configuration</w:t>
+      </w:r>
+      <w:proofErr w:type="spellEnd"/>
     </w:p>
     <w:p>
       <w:pPr>
@@ -7476,6 +8456,7 @@
         </w:rPr>
         <w:t xml:space="preserve">    </w:t>
       </w:r>
+      <w:proofErr w:type="gramStart"/>
       <w:r>
         <w:rPr>
           <w:rFonts w:ascii="Consolas" w:hAnsi="Consolas" w:cs="Consolas"/>
@@ -7485,6 +8466,7 @@
         </w:rPr>
         <w:t>public</w:t>
       </w:r>
+      <w:proofErr w:type="gramEnd"/>
       <w:r>
         <w:rPr>
           <w:rFonts w:ascii="Consolas" w:hAnsi="Consolas" w:cs="Consolas"/>
@@ -7512,6 +8494,7 @@
         </w:rPr>
         <w:t xml:space="preserve"> </w:t>
       </w:r>
+      <w:proofErr w:type="spellStart"/>
       <w:r>
         <w:rPr>
           <w:rFonts w:ascii="Consolas" w:hAnsi="Consolas" w:cs="Consolas"/>
@@ -7521,6 +8504,7 @@
         </w:rPr>
         <w:t>RedirectModule</w:t>
       </w:r>
+      <w:proofErr w:type="spellEnd"/>
       <w:r>
         <w:rPr>
           <w:rFonts w:ascii="Consolas" w:hAnsi="Consolas" w:cs="Consolas"/>
@@ -7530,6 +8514,7 @@
         </w:rPr>
         <w:t xml:space="preserve"> : </w:t>
       </w:r>
+      <w:proofErr w:type="spellStart"/>
       <w:r>
         <w:rPr>
           <w:rFonts w:ascii="Consolas" w:hAnsi="Consolas" w:cs="Consolas"/>
@@ -7539,6 +8524,7 @@
         </w:rPr>
         <w:t>IHttpModule</w:t>
       </w:r>
+      <w:proofErr w:type="spellEnd"/>
     </w:p>
     <w:p>
       <w:pPr>
@@ -7587,6 +8573,7 @@
         </w:rPr>
         <w:t xml:space="preserve">        </w:t>
       </w:r>
+      <w:proofErr w:type="gramStart"/>
       <w:r>
         <w:rPr>
           <w:rFonts w:ascii="Consolas" w:hAnsi="Consolas" w:cs="Consolas"/>
@@ -7596,6 +8583,7 @@
         </w:rPr>
         <w:t>private</w:t>
       </w:r>
+      <w:proofErr w:type="gramEnd"/>
       <w:r>
         <w:rPr>
           <w:rFonts w:ascii="Consolas" w:hAnsi="Consolas" w:cs="Consolas"/>
@@ -7605,6 +8593,7 @@
         </w:rPr>
         <w:t xml:space="preserve"> </w:t>
       </w:r>
+      <w:proofErr w:type="spellStart"/>
       <w:r>
         <w:rPr>
           <w:rFonts w:ascii="Consolas" w:hAnsi="Consolas" w:cs="Consolas"/>
@@ -7614,6 +8603,7 @@
         </w:rPr>
         <w:t>HttpApplication</w:t>
       </w:r>
+      <w:proofErr w:type="spellEnd"/>
       <w:r>
         <w:rPr>
           <w:rFonts w:ascii="Consolas" w:hAnsi="Consolas" w:cs="Consolas"/>
@@ -7662,6 +8652,7 @@
         </w:rPr>
         <w:t xml:space="preserve">        </w:t>
       </w:r>
+      <w:proofErr w:type="gramStart"/>
       <w:r>
         <w:rPr>
           <w:rFonts w:ascii="Consolas" w:hAnsi="Consolas" w:cs="Consolas"/>
@@ -7671,6 +8662,7 @@
         </w:rPr>
         <w:t>public</w:t>
       </w:r>
+      <w:proofErr w:type="gramEnd"/>
       <w:r>
         <w:rPr>
           <w:rFonts w:ascii="Consolas" w:hAnsi="Consolas" w:cs="Consolas"/>
@@ -7696,7 +8688,26 @@
           <w:sz w:val="19"/>
           <w:szCs w:val="19"/>
         </w:rPr>
-        <w:t xml:space="preserve"> Dispose()</w:t>
+        <w:t xml:space="preserve"> </w:t>
+      </w:r>
+      <w:r>
+        <w:rPr>
+          <w:rFonts w:ascii="Consolas" w:hAnsi="Consolas" w:cs="Consolas"/>
+          <w:b/>
+          <w:color w:val="000000"/>
+          <w:sz w:val="19"/>
+          <w:szCs w:val="19"/>
+        </w:rPr>
+        <w:t>Dispose</w:t>
+      </w:r>
+      <w:r>
+        <w:rPr>
+          <w:rFonts w:ascii="Consolas" w:hAnsi="Consolas" w:cs="Consolas"/>
+          <w:color w:val="000000"/>
+          <w:sz w:val="19"/>
+          <w:szCs w:val="19"/>
+        </w:rPr>
+        <w:t>()</w:t>
       </w:r>
     </w:p>
     <w:p>
@@ -7800,6 +8811,7 @@
         </w:rPr>
         <w:t xml:space="preserve">        </w:t>
       </w:r>
+      <w:proofErr w:type="gramStart"/>
       <w:r>
         <w:rPr>
           <w:rFonts w:ascii="Consolas" w:hAnsi="Consolas" w:cs="Consolas"/>
@@ -7809,6 +8821,7 @@
         </w:rPr>
         <w:t>public</w:t>
       </w:r>
+      <w:proofErr w:type="gramEnd"/>
       <w:r>
         <w:rPr>
           <w:rFonts w:ascii="Consolas" w:hAnsi="Consolas" w:cs="Consolas"/>
@@ -7834,8 +8847,28 @@
           <w:sz w:val="19"/>
           <w:szCs w:val="19"/>
         </w:rPr>
-        <w:t xml:space="preserve"> Init(</w:t>
-      </w:r>
+        <w:t xml:space="preserve"> </w:t>
+      </w:r>
+      <w:r>
+        <w:rPr>
+          <w:rFonts w:ascii="Consolas" w:hAnsi="Consolas" w:cs="Consolas"/>
+          <w:b/>
+          <w:color w:val="000000"/>
+          <w:sz w:val="19"/>
+          <w:szCs w:val="19"/>
+        </w:rPr>
+        <w:t>Init</w:t>
+      </w:r>
+      <w:r>
+        <w:rPr>
+          <w:rFonts w:ascii="Consolas" w:hAnsi="Consolas" w:cs="Consolas"/>
+          <w:color w:val="000000"/>
+          <w:sz w:val="19"/>
+          <w:szCs w:val="19"/>
+        </w:rPr>
+        <w:t>(</w:t>
+      </w:r>
+      <w:proofErr w:type="spellStart"/>
       <w:r>
         <w:rPr>
           <w:rFonts w:ascii="Consolas" w:hAnsi="Consolas" w:cs="Consolas"/>
@@ -7845,6 +8878,7 @@
         </w:rPr>
         <w:t>HttpApplication</w:t>
       </w:r>
+      <w:proofErr w:type="spellEnd"/>
       <w:r>
         <w:rPr>
           <w:rFonts w:ascii="Consolas" w:hAnsi="Consolas" w:cs="Consolas"/>
@@ -7924,7 +8958,47 @@
           <w:sz w:val="19"/>
           <w:szCs w:val="19"/>
         </w:rPr>
-        <w:t xml:space="preserve">            context.PostMapRequestHandler += RedirectUrls;</w:t>
+        <w:t xml:space="preserve">            </w:t>
+      </w:r>
+      <w:proofErr w:type="spellStart"/>
+      <w:r>
+        <w:rPr>
+          <w:rFonts w:ascii="Consolas" w:hAnsi="Consolas" w:cs="Consolas"/>
+          <w:color w:val="000000"/>
+          <w:sz w:val="19"/>
+          <w:szCs w:val="19"/>
+        </w:rPr>
+        <w:t>context.PostMapRequestHandler</w:t>
+      </w:r>
+      <w:proofErr w:type="spellEnd"/>
+      <w:r>
+        <w:rPr>
+          <w:rFonts w:ascii="Consolas" w:hAnsi="Consolas" w:cs="Consolas"/>
+          <w:color w:val="000000"/>
+          <w:sz w:val="19"/>
+          <w:szCs w:val="19"/>
+        </w:rPr>
+        <w:t xml:space="preserve"> += </w:t>
+      </w:r>
+      <w:proofErr w:type="spellStart"/>
+      <w:r>
+        <w:rPr>
+          <w:rFonts w:ascii="Consolas" w:hAnsi="Consolas" w:cs="Consolas"/>
+          <w:color w:val="000000"/>
+          <w:sz w:val="19"/>
+          <w:szCs w:val="19"/>
+        </w:rPr>
+        <w:t>RedirectUrls</w:t>
+      </w:r>
+      <w:proofErr w:type="spellEnd"/>
+      <w:r>
+        <w:rPr>
+          <w:rFonts w:ascii="Consolas" w:hAnsi="Consolas" w:cs="Consolas"/>
+          <w:color w:val="000000"/>
+          <w:sz w:val="19"/>
+          <w:szCs w:val="19"/>
+        </w:rPr>
+        <w:t>;</w:t>
       </w:r>
     </w:p>
     <w:p>
@@ -7989,6 +9063,7 @@
         </w:rPr>
         <w:t xml:space="preserve">        </w:t>
       </w:r>
+      <w:proofErr w:type="gramStart"/>
       <w:r>
         <w:rPr>
           <w:rFonts w:ascii="Consolas" w:hAnsi="Consolas" w:cs="Consolas"/>
@@ -7998,6 +9073,7 @@
         </w:rPr>
         <w:t>public</w:t>
       </w:r>
+      <w:proofErr w:type="gramEnd"/>
       <w:r>
         <w:rPr>
           <w:rFonts w:ascii="Consolas" w:hAnsi="Consolas" w:cs="Consolas"/>
@@ -8023,7 +9099,27 @@
           <w:sz w:val="19"/>
           <w:szCs w:val="19"/>
         </w:rPr>
-        <w:t xml:space="preserve"> RedirectUrls(</w:t>
+        <w:t xml:space="preserve"> </w:t>
+      </w:r>
+      <w:proofErr w:type="spellStart"/>
+      <w:r>
+        <w:rPr>
+          <w:rFonts w:ascii="Consolas" w:hAnsi="Consolas" w:cs="Consolas"/>
+          <w:color w:val="000000"/>
+          <w:sz w:val="19"/>
+          <w:szCs w:val="19"/>
+        </w:rPr>
+        <w:t>RedirectUrls</w:t>
+      </w:r>
+      <w:proofErr w:type="spellEnd"/>
+      <w:r>
+        <w:rPr>
+          <w:rFonts w:ascii="Consolas" w:hAnsi="Consolas" w:cs="Consolas"/>
+          <w:color w:val="000000"/>
+          <w:sz w:val="19"/>
+          <w:szCs w:val="19"/>
+        </w:rPr>
+        <w:t>(</w:t>
       </w:r>
       <w:r>
         <w:rPr>
@@ -8041,8 +9137,29 @@
           <w:sz w:val="19"/>
           <w:szCs w:val="19"/>
         </w:rPr>
-        <w:t xml:space="preserve"> src, </w:t>
-      </w:r>
+        <w:t xml:space="preserve"> </w:t>
+      </w:r>
+      <w:proofErr w:type="spellStart"/>
+      <w:r>
+        <w:rPr>
+          <w:rFonts w:ascii="Consolas" w:hAnsi="Consolas" w:cs="Consolas"/>
+          <w:color w:val="000000"/>
+          <w:sz w:val="19"/>
+          <w:szCs w:val="19"/>
+        </w:rPr>
+        <w:t>src</w:t>
+      </w:r>
+      <w:proofErr w:type="spellEnd"/>
+      <w:r>
+        <w:rPr>
+          <w:rFonts w:ascii="Consolas" w:hAnsi="Consolas" w:cs="Consolas"/>
+          <w:color w:val="000000"/>
+          <w:sz w:val="19"/>
+          <w:szCs w:val="19"/>
+        </w:rPr>
+        <w:t xml:space="preserve">, </w:t>
+      </w:r>
+      <w:proofErr w:type="spellStart"/>
       <w:r>
         <w:rPr>
           <w:rFonts w:ascii="Consolas" w:hAnsi="Consolas" w:cs="Consolas"/>
@@ -8052,14 +9169,35 @@
         </w:rPr>
         <w:t>EventArgs</w:t>
       </w:r>
-      <w:r>
-        <w:rPr>
-          <w:rFonts w:ascii="Consolas" w:hAnsi="Consolas" w:cs="Consolas"/>
-          <w:color w:val="000000"/>
-          <w:sz w:val="19"/>
-          <w:szCs w:val="19"/>
-        </w:rPr>
-        <w:t xml:space="preserve"> args)</w:t>
+      <w:proofErr w:type="spellEnd"/>
+      <w:r>
+        <w:rPr>
+          <w:rFonts w:ascii="Consolas" w:hAnsi="Consolas" w:cs="Consolas"/>
+          <w:color w:val="000000"/>
+          <w:sz w:val="19"/>
+          <w:szCs w:val="19"/>
+        </w:rPr>
+        <w:t xml:space="preserve"> </w:t>
+      </w:r>
+      <w:proofErr w:type="spellStart"/>
+      <w:r>
+        <w:rPr>
+          <w:rFonts w:ascii="Consolas" w:hAnsi="Consolas" w:cs="Consolas"/>
+          <w:color w:val="000000"/>
+          <w:sz w:val="19"/>
+          <w:szCs w:val="19"/>
+        </w:rPr>
+        <w:t>args</w:t>
+      </w:r>
+      <w:proofErr w:type="spellEnd"/>
+      <w:r>
+        <w:rPr>
+          <w:rFonts w:ascii="Consolas" w:hAnsi="Consolas" w:cs="Consolas"/>
+          <w:color w:val="000000"/>
+          <w:sz w:val="19"/>
+          <w:szCs w:val="19"/>
+        </w:rPr>
+        <w:t>)</w:t>
       </w:r>
     </w:p>
     <w:p>
@@ -8109,6 +9247,7 @@
         </w:rPr>
         <w:t xml:space="preserve">            </w:t>
       </w:r>
+      <w:proofErr w:type="spellStart"/>
       <w:r>
         <w:rPr>
           <w:rFonts w:ascii="Consolas" w:hAnsi="Consolas" w:cs="Consolas"/>
@@ -8118,6 +9257,7 @@
         </w:rPr>
         <w:t>RedirectSection</w:t>
       </w:r>
+      <w:proofErr w:type="spellEnd"/>
       <w:r>
         <w:rPr>
           <w:rFonts w:ascii="Consolas" w:hAnsi="Consolas" w:cs="Consolas"/>
@@ -8136,6 +9276,7 @@
         </w:rPr>
         <w:t>RedirectSection</w:t>
       </w:r>
+      <w:proofErr w:type="gramStart"/>
       <w:r>
         <w:rPr>
           <w:rFonts w:ascii="Consolas" w:hAnsi="Consolas" w:cs="Consolas"/>
@@ -8161,7 +9302,17 @@
           <w:sz w:val="19"/>
           <w:szCs w:val="19"/>
         </w:rPr>
-        <w:t>.GetWebApplicationSection(</w:t>
+        <w:t>.GetWebApplicationSection</w:t>
+      </w:r>
+      <w:proofErr w:type="gramEnd"/>
+      <w:r>
+        <w:rPr>
+          <w:rFonts w:ascii="Consolas" w:hAnsi="Consolas" w:cs="Consolas"/>
+          <w:color w:val="000000"/>
+          <w:sz w:val="19"/>
+          <w:szCs w:val="19"/>
+        </w:rPr>
+        <w:t>(</w:t>
       </w:r>
       <w:r>
         <w:rPr>
@@ -8205,6 +9356,8 @@
         </w:rPr>
         <w:t xml:space="preserve">            </w:t>
       </w:r>
+      <w:proofErr w:type="spellStart"/>
+      <w:proofErr w:type="gramStart"/>
       <w:r>
         <w:rPr>
           <w:rFonts w:ascii="Consolas" w:hAnsi="Consolas" w:cs="Consolas"/>
@@ -8214,6 +9367,8 @@
         </w:rPr>
         <w:t>foreach</w:t>
       </w:r>
+      <w:proofErr w:type="spellEnd"/>
+      <w:proofErr w:type="gramEnd"/>
       <w:r>
         <w:rPr>
           <w:rFonts w:ascii="Consolas" w:hAnsi="Consolas" w:cs="Consolas"/>
@@ -8257,7 +9412,27 @@
           <w:sz w:val="19"/>
           <w:szCs w:val="19"/>
         </w:rPr>
-        <w:t xml:space="preserve"> section.Redirects)</w:t>
+        <w:t xml:space="preserve"> </w:t>
+      </w:r>
+      <w:proofErr w:type="spellStart"/>
+      <w:r>
+        <w:rPr>
+          <w:rFonts w:ascii="Consolas" w:hAnsi="Consolas" w:cs="Consolas"/>
+          <w:color w:val="000000"/>
+          <w:sz w:val="19"/>
+          <w:szCs w:val="19"/>
+        </w:rPr>
+        <w:t>section.Redirects</w:t>
+      </w:r>
+      <w:proofErr w:type="spellEnd"/>
+      <w:r>
+        <w:rPr>
+          <w:rFonts w:ascii="Consolas" w:hAnsi="Consolas" w:cs="Consolas"/>
+          <w:color w:val="000000"/>
+          <w:sz w:val="19"/>
+          <w:szCs w:val="19"/>
+        </w:rPr>
+        <w:t>)</w:t>
       </w:r>
     </w:p>
     <w:p>
@@ -8307,6 +9482,7 @@
         </w:rPr>
         <w:t xml:space="preserve">                </w:t>
       </w:r>
+      <w:proofErr w:type="gramStart"/>
       <w:r>
         <w:rPr>
           <w:rFonts w:ascii="Consolas" w:hAnsi="Consolas" w:cs="Consolas"/>
@@ -8316,14 +9492,55 @@
         </w:rPr>
         <w:t>if</w:t>
       </w:r>
-      <w:r>
-        <w:rPr>
-          <w:rFonts w:ascii="Consolas" w:hAnsi="Consolas" w:cs="Consolas"/>
-          <w:color w:val="000000"/>
-          <w:sz w:val="19"/>
-          <w:szCs w:val="19"/>
-        </w:rPr>
-        <w:t xml:space="preserve"> (redirect.Old == _context.Request.RequestContext.HttpContext.Request.RawUrl)</w:t>
+      <w:proofErr w:type="gramEnd"/>
+      <w:r>
+        <w:rPr>
+          <w:rFonts w:ascii="Consolas" w:hAnsi="Consolas" w:cs="Consolas"/>
+          <w:color w:val="000000"/>
+          <w:sz w:val="19"/>
+          <w:szCs w:val="19"/>
+        </w:rPr>
+        <w:t xml:space="preserve"> (</w:t>
+      </w:r>
+      <w:proofErr w:type="spellStart"/>
+      <w:r>
+        <w:rPr>
+          <w:rFonts w:ascii="Consolas" w:hAnsi="Consolas" w:cs="Consolas"/>
+          <w:color w:val="000000"/>
+          <w:sz w:val="19"/>
+          <w:szCs w:val="19"/>
+        </w:rPr>
+        <w:t>redirect.Old</w:t>
+      </w:r>
+      <w:proofErr w:type="spellEnd"/>
+      <w:r>
+        <w:rPr>
+          <w:rFonts w:ascii="Consolas" w:hAnsi="Consolas" w:cs="Consolas"/>
+          <w:color w:val="000000"/>
+          <w:sz w:val="19"/>
+          <w:szCs w:val="19"/>
+        </w:rPr>
+        <w:t xml:space="preserve"> == _</w:t>
+      </w:r>
+      <w:proofErr w:type="spellStart"/>
+      <w:r>
+        <w:rPr>
+          <w:rFonts w:ascii="Consolas" w:hAnsi="Consolas" w:cs="Consolas"/>
+          <w:color w:val="000000"/>
+          <w:sz w:val="19"/>
+          <w:szCs w:val="19"/>
+        </w:rPr>
+        <w:t>context.Request.RequestContext.HttpContext.Request.RawUrl</w:t>
+      </w:r>
+      <w:proofErr w:type="spellEnd"/>
+      <w:r>
+        <w:rPr>
+          <w:rFonts w:ascii="Consolas" w:hAnsi="Consolas" w:cs="Consolas"/>
+          <w:color w:val="000000"/>
+          <w:sz w:val="19"/>
+          <w:szCs w:val="19"/>
+        </w:rPr>
+        <w:t>)</w:t>
       </w:r>
     </w:p>
     <w:p>
@@ -8371,7 +9588,49 @@
           <w:sz w:val="19"/>
           <w:szCs w:val="19"/>
         </w:rPr>
-        <w:t xml:space="preserve">                    _context.Response.Redirect(redirect.New);</w:t>
+        <w:t xml:space="preserve">                    _</w:t>
+      </w:r>
+      <w:proofErr w:type="spellStart"/>
+      <w:proofErr w:type="gramStart"/>
+      <w:r>
+        <w:rPr>
+          <w:rFonts w:ascii="Consolas" w:hAnsi="Consolas" w:cs="Consolas"/>
+          <w:color w:val="000000"/>
+          <w:sz w:val="19"/>
+          <w:szCs w:val="19"/>
+        </w:rPr>
+        <w:t>context.Response.Redirect</w:t>
+      </w:r>
+      <w:proofErr w:type="spellEnd"/>
+      <w:r>
+        <w:rPr>
+          <w:rFonts w:ascii="Consolas" w:hAnsi="Consolas" w:cs="Consolas"/>
+          <w:color w:val="000000"/>
+          <w:sz w:val="19"/>
+          <w:szCs w:val="19"/>
+        </w:rPr>
+        <w:t>(</w:t>
+      </w:r>
+      <w:proofErr w:type="spellStart"/>
+      <w:proofErr w:type="gramEnd"/>
+      <w:r>
+        <w:rPr>
+          <w:rFonts w:ascii="Consolas" w:hAnsi="Consolas" w:cs="Consolas"/>
+          <w:color w:val="000000"/>
+          <w:sz w:val="19"/>
+          <w:szCs w:val="19"/>
+        </w:rPr>
+        <w:t>redirect.New</w:t>
+      </w:r>
+      <w:proofErr w:type="spellEnd"/>
+      <w:r>
+        <w:rPr>
+          <w:rFonts w:ascii="Consolas" w:hAnsi="Consolas" w:cs="Consolas"/>
+          <w:color w:val="000000"/>
+          <w:sz w:val="19"/>
+          <w:szCs w:val="19"/>
+        </w:rPr>
+        <w:t>);</w:t>
       </w:r>
     </w:p>
     <w:p>
@@ -8523,8 +9782,13 @@
         </w:numPr>
       </w:pPr>
       <w:r>
-        <w:t>Install-package Microsoft.owin.host.systemweb</w:t>
-      </w:r>
+        <w:t xml:space="preserve">Install-package </w:t>
+      </w:r>
+      <w:proofErr w:type="spellStart"/>
+      <w:r>
+        <w:t>Microsoft.owin.host.systemweb</w:t>
+      </w:r>
+      <w:proofErr w:type="spellEnd"/>
     </w:p>
     <w:p>
       <w:pPr>

</xml_diff>